<commit_message>
Update Analiza sistema - final.docx
</commit_message>
<xml_diff>
--- a/Sistem analysis/Analiza sistema - final.docx
+++ b/Sistem analysis/Analiza sistema - final.docx
@@ -1068,7 +1068,7 @@
         <w:pStyle w:val="ListParagraph"/>
         <w:numPr>
           <w:ilvl w:val="0"/>
-          <w:numId w:val="8"/>
+          <w:numId w:val="17"/>
         </w:numPr>
         <w:rPr>
           <w:rFonts w:eastAsiaTheme="minorEastAsia"/>
@@ -1089,7 +1089,7 @@
         <w:pStyle w:val="ListParagraph"/>
         <w:numPr>
           <w:ilvl w:val="0"/>
-          <w:numId w:val="8"/>
+          <w:numId w:val="17"/>
         </w:numPr>
         <w:rPr>
           <w:sz w:val="24"/>
@@ -1109,7 +1109,7 @@
         <w:pStyle w:val="ListParagraph"/>
         <w:numPr>
           <w:ilvl w:val="1"/>
-          <w:numId w:val="8"/>
+          <w:numId w:val="17"/>
         </w:numPr>
         <w:rPr>
           <w:sz w:val="24"/>
@@ -1129,7 +1129,7 @@
         <w:pStyle w:val="ListParagraph"/>
         <w:numPr>
           <w:ilvl w:val="1"/>
-          <w:numId w:val="8"/>
+          <w:numId w:val="17"/>
         </w:numPr>
         <w:rPr>
           <w:sz w:val="24"/>
@@ -1149,7 +1149,7 @@
         <w:pStyle w:val="ListParagraph"/>
         <w:numPr>
           <w:ilvl w:val="1"/>
-          <w:numId w:val="8"/>
+          <w:numId w:val="17"/>
         </w:numPr>
         <w:rPr>
           <w:sz w:val="24"/>
@@ -1169,7 +1169,7 @@
         <w:pStyle w:val="ListParagraph"/>
         <w:numPr>
           <w:ilvl w:val="1"/>
-          <w:numId w:val="8"/>
+          <w:numId w:val="17"/>
         </w:numPr>
         <w:rPr>
           <w:sz w:val="24"/>
@@ -1189,19 +1189,19 @@
         <w:pStyle w:val="ListParagraph"/>
         <w:numPr>
           <w:ilvl w:val="1"/>
-          <w:numId w:val="8"/>
-        </w:numPr>
-        <w:rPr>
-          <w:sz w:val="24"/>
-          <w:szCs w:val="24"/>
-        </w:rPr>
-      </w:pPr>
-      <w:r>
-        <w:rPr>
-          <w:sz w:val="24"/>
-          <w:szCs w:val="24"/>
-        </w:rPr>
-        <w:t>referenca na studenta kod kojeg je knjiga, null ako nije podignuta</w:t>
+          <w:numId w:val="17"/>
+        </w:numPr>
+        <w:rPr>
+          <w:sz w:val="24"/>
+          <w:szCs w:val="24"/>
+        </w:rPr>
+      </w:pPr>
+      <w:r>
+        <w:rPr>
+          <w:sz w:val="24"/>
+          <w:szCs w:val="24"/>
+        </w:rPr>
+        <w:t>trenutni vlasnik (Student)</w:t>
       </w:r>
     </w:p>
     <w:p>
@@ -1209,20 +1209,60 @@
         <w:pStyle w:val="ListParagraph"/>
         <w:numPr>
           <w:ilvl w:val="0"/>
-          <w:numId w:val="7"/>
-        </w:numPr>
-        <w:rPr>
-          <w:rFonts w:eastAsiaTheme="minorEastAsia"/>
-          <w:sz w:val="24"/>
-          <w:szCs w:val="24"/>
-        </w:rPr>
-      </w:pPr>
-      <w:r>
-        <w:rPr>
-          <w:sz w:val="24"/>
-          <w:szCs w:val="24"/>
-        </w:rPr>
-        <w:t>Što se tiče metoda klasa ima samo getere i setere jer je ovo “pomoćna” klasa prije svega</w:t>
+          <w:numId w:val="16"/>
+        </w:numPr>
+        <w:rPr>
+          <w:rFonts w:eastAsiaTheme="minorEastAsia"/>
+          <w:sz w:val="24"/>
+          <w:szCs w:val="24"/>
+        </w:rPr>
+      </w:pPr>
+      <w:r>
+        <w:rPr>
+          <w:sz w:val="24"/>
+          <w:szCs w:val="24"/>
+        </w:rPr>
+        <w:t>Što se tiče metoda klasa pored getera i setera sadrži i sljedeće metode:</w:t>
+      </w:r>
+    </w:p>
+    <w:p>
+      <w:pPr>
+        <w:pStyle w:val="ListParagraph"/>
+        <w:numPr>
+          <w:ilvl w:val="1"/>
+          <w:numId w:val="16"/>
+        </w:numPr>
+        <w:rPr>
+          <w:sz w:val="24"/>
+          <w:szCs w:val="24"/>
+        </w:rPr>
+      </w:pPr>
+      <w:r>
+        <w:rPr>
+          <w:sz w:val="24"/>
+          <w:szCs w:val="24"/>
+        </w:rPr>
+        <w:t>podigniKnjigu – metoda koja u slučaju da knjiga nije podignuta postavlja njenog vlasnika na onog studenta koji je proslijeđen kao parametar, u suprotnom metoda baca izuzetak</w:t>
+      </w:r>
+    </w:p>
+    <w:p>
+      <w:pPr>
+        <w:pStyle w:val="ListParagraph"/>
+        <w:numPr>
+          <w:ilvl w:val="1"/>
+          <w:numId w:val="16"/>
+        </w:numPr>
+        <w:rPr>
+          <w:sz w:val="24"/>
+          <w:szCs w:val="24"/>
+        </w:rPr>
+      </w:pPr>
+      <w:r>
+        <w:rPr>
+          <w:sz w:val="24"/>
+          <w:szCs w:val="24"/>
+        </w:rPr>
+        <w:t>vratiKnjigu – metoda koja postavlja vlasnika knjige na null ukoliko nije null, a u suprotnom baca izuzetak</w:t>
       </w:r>
     </w:p>
     <w:p>
@@ -1230,7 +1270,7 @@
         <w:pStyle w:val="ListParagraph"/>
         <w:numPr>
           <w:ilvl w:val="0"/>
-          <w:numId w:val="7"/>
+          <w:numId w:val="16"/>
         </w:numPr>
         <w:rPr>
           <w:sz w:val="24"/>
@@ -1244,14 +1284,6 @@
         </w:rPr>
         <w:t>Klasa od konstruktora ima samo konstruktor sa svim parametrima</w:t>
       </w:r>
-    </w:p>
-    <w:p>
-      <w:pPr>
-        <w:rPr>
-          <w:sz w:val="24"/>
-          <w:szCs w:val="24"/>
-        </w:rPr>
-      </w:pPr>
     </w:p>
     <w:p>
       <w:pPr>
@@ -1368,7 +1400,7 @@
         <w:pStyle w:val="ListParagraph"/>
         <w:numPr>
           <w:ilvl w:val="0"/>
-          <w:numId w:val="3"/>
+          <w:numId w:val="18"/>
         </w:numPr>
         <w:rPr>
           <w:rFonts w:eastAsiaTheme="minorEastAsia"/>
@@ -1390,7 +1422,7 @@
         <w:pStyle w:val="ListParagraph"/>
         <w:numPr>
           <w:ilvl w:val="0"/>
-          <w:numId w:val="3"/>
+          <w:numId w:val="18"/>
         </w:numPr>
         <w:rPr>
           <w:sz w:val="24"/>
@@ -1411,7 +1443,7 @@
         <w:pStyle w:val="ListParagraph"/>
         <w:numPr>
           <w:ilvl w:val="0"/>
-          <w:numId w:val="3"/>
+          <w:numId w:val="18"/>
         </w:numPr>
         <w:spacing w:after="0"/>
         <w:rPr>
@@ -1426,6 +1458,7 @@
           <w:sz w:val="24"/>
           <w:szCs w:val="24"/>
         </w:rPr>
+        <w:lastRenderedPageBreak/>
         <w:t>Od atributa klasa sadrži samo one iz bazne klase</w:t>
       </w:r>
     </w:p>
@@ -1434,7 +1467,7 @@
         <w:pStyle w:val="ListParagraph"/>
         <w:numPr>
           <w:ilvl w:val="0"/>
-          <w:numId w:val="3"/>
+          <w:numId w:val="18"/>
         </w:numPr>
         <w:rPr>
           <w:sz w:val="24"/>
@@ -1455,7 +1488,7 @@
         <w:pStyle w:val="ListParagraph"/>
         <w:numPr>
           <w:ilvl w:val="0"/>
-          <w:numId w:val="3"/>
+          <w:numId w:val="18"/>
         </w:numPr>
         <w:rPr>
           <w:sz w:val="24"/>
@@ -1489,7 +1522,6 @@
           <w:sz w:val="28"/>
           <w:szCs w:val="28"/>
         </w:rPr>
-        <w:lastRenderedPageBreak/>
         <w:t>Zahtjev za podizanje knjige</w:t>
       </w:r>
     </w:p>
@@ -1498,7 +1530,7 @@
         <w:pStyle w:val="ListParagraph"/>
         <w:numPr>
           <w:ilvl w:val="0"/>
-          <w:numId w:val="2"/>
+          <w:numId w:val="20"/>
         </w:numPr>
         <w:rPr>
           <w:rFonts w:eastAsiaTheme="minorEastAsia"/>
@@ -1520,7 +1552,7 @@
         <w:pStyle w:val="ListParagraph"/>
         <w:numPr>
           <w:ilvl w:val="0"/>
-          <w:numId w:val="2"/>
+          <w:numId w:val="20"/>
         </w:numPr>
         <w:rPr>
           <w:sz w:val="24"/>
@@ -1541,7 +1573,7 @@
         <w:pStyle w:val="ListParagraph"/>
         <w:numPr>
           <w:ilvl w:val="0"/>
-          <w:numId w:val="2"/>
+          <w:numId w:val="20"/>
         </w:numPr>
         <w:rPr>
           <w:sz w:val="24"/>
@@ -1562,7 +1594,7 @@
         <w:pStyle w:val="ListParagraph"/>
         <w:numPr>
           <w:ilvl w:val="0"/>
-          <w:numId w:val="2"/>
+          <w:numId w:val="20"/>
         </w:numPr>
         <w:rPr>
           <w:sz w:val="24"/>
@@ -1583,7 +1615,7 @@
         <w:pStyle w:val="ListParagraph"/>
         <w:numPr>
           <w:ilvl w:val="0"/>
-          <w:numId w:val="2"/>
+          <w:numId w:val="20"/>
         </w:numPr>
         <w:rPr>
           <w:sz w:val="24"/>
@@ -1625,7 +1657,7 @@
         <w:pStyle w:val="ListParagraph"/>
         <w:numPr>
           <w:ilvl w:val="0"/>
-          <w:numId w:val="1"/>
+          <w:numId w:val="19"/>
         </w:numPr>
         <w:rPr>
           <w:rFonts w:eastAsiaTheme="minorEastAsia"/>
@@ -1647,7 +1679,7 @@
         <w:pStyle w:val="ListParagraph"/>
         <w:numPr>
           <w:ilvl w:val="0"/>
-          <w:numId w:val="1"/>
+          <w:numId w:val="19"/>
         </w:numPr>
         <w:rPr>
           <w:sz w:val="24"/>
@@ -1668,7 +1700,7 @@
         <w:pStyle w:val="ListParagraph"/>
         <w:numPr>
           <w:ilvl w:val="0"/>
-          <w:numId w:val="1"/>
+          <w:numId w:val="19"/>
         </w:numPr>
         <w:rPr>
           <w:sz w:val="24"/>
@@ -1689,7 +1721,7 @@
         <w:pStyle w:val="ListParagraph"/>
         <w:numPr>
           <w:ilvl w:val="0"/>
-          <w:numId w:val="1"/>
+          <w:numId w:val="19"/>
         </w:numPr>
         <w:rPr>
           <w:sz w:val="24"/>
@@ -1710,7 +1742,7 @@
         <w:pStyle w:val="ListParagraph"/>
         <w:numPr>
           <w:ilvl w:val="0"/>
-          <w:numId w:val="1"/>
+          <w:numId w:val="19"/>
         </w:numPr>
         <w:rPr>
           <w:sz w:val="24"/>
@@ -1738,846 +1770,7 @@
           <w:szCs w:val="28"/>
         </w:rPr>
       </w:pPr>
-    </w:p>
-    <w:p>
-      <w:pPr>
-        <w:jc w:val="center"/>
-        <w:rPr>
-          <w:b/>
-          <w:sz w:val="28"/>
-          <w:szCs w:val="24"/>
-        </w:rPr>
-      </w:pPr>
-      <w:r>
-        <w:rPr>
-          <w:b/>
-          <w:sz w:val="28"/>
-          <w:szCs w:val="24"/>
-        </w:rPr>
-        <w:t>Upravitelj za zaduživanje soba</w:t>
-      </w:r>
-    </w:p>
-    <w:p>
-      <w:pPr>
-        <w:rPr>
-          <w:sz w:val="24"/>
-          <w:szCs w:val="24"/>
-        </w:rPr>
-      </w:pPr>
-      <w:proofErr w:type="gramStart"/>
-      <w:r>
-        <w:rPr>
-          <w:sz w:val="24"/>
-          <w:szCs w:val="24"/>
-        </w:rPr>
-        <w:t>Uposlenik studentskog doma s najvećim privilegijama.</w:t>
-      </w:r>
-      <w:proofErr w:type="gramEnd"/>
-      <w:r>
-        <w:rPr>
-          <w:sz w:val="24"/>
-          <w:szCs w:val="24"/>
-        </w:rPr>
-        <w:t xml:space="preserve"> Ima uvid na sve zahtjeve za zaduživanje sobe, produžavanja boravka </w:t>
-      </w:r>
-      <w:proofErr w:type="gramStart"/>
-      <w:r>
-        <w:rPr>
-          <w:sz w:val="24"/>
-          <w:szCs w:val="24"/>
-        </w:rPr>
-        <w:t>kao  i</w:t>
-      </w:r>
-      <w:proofErr w:type="gramEnd"/>
-      <w:r>
-        <w:rPr>
-          <w:sz w:val="24"/>
-          <w:szCs w:val="24"/>
-        </w:rPr>
-        <w:t xml:space="preserve"> razduživanja sobe.</w:t>
-      </w:r>
-    </w:p>
-    <w:p>
-      <w:pPr>
-        <w:rPr>
-          <w:b/>
-          <w:sz w:val="28"/>
-          <w:szCs w:val="24"/>
-        </w:rPr>
-      </w:pPr>
-      <w:r>
-        <w:rPr>
-          <w:sz w:val="24"/>
-          <w:szCs w:val="24"/>
-        </w:rPr>
-        <w:t xml:space="preserve">Upravitelj može odbiti </w:t>
-      </w:r>
-      <w:proofErr w:type="gramStart"/>
-      <w:r>
-        <w:rPr>
-          <w:sz w:val="24"/>
-          <w:szCs w:val="24"/>
-        </w:rPr>
-        <w:t>ili</w:t>
-      </w:r>
-      <w:proofErr w:type="gramEnd"/>
-      <w:r>
-        <w:rPr>
-          <w:sz w:val="24"/>
-          <w:szCs w:val="24"/>
-        </w:rPr>
-        <w:t xml:space="preserve"> prihvatiti zahtjev.</w:t>
-      </w:r>
-    </w:p>
-    <w:p>
-      <w:pPr>
-        <w:pStyle w:val="ListParagraph"/>
-        <w:numPr>
-          <w:ilvl w:val="0"/>
-          <w:numId w:val="14"/>
-        </w:numPr>
-        <w:spacing w:line="256" w:lineRule="auto"/>
-        <w:rPr>
-          <w:sz w:val="24"/>
-          <w:szCs w:val="24"/>
-        </w:rPr>
-      </w:pPr>
-      <w:r>
-        <w:rPr>
-          <w:sz w:val="24"/>
-          <w:szCs w:val="24"/>
-        </w:rPr>
-        <w:t>Klasa naslijeđena iz apstraktne klase Osoba (generalizacija)</w:t>
-      </w:r>
-    </w:p>
-    <w:p>
-      <w:pPr>
-        <w:pStyle w:val="ListParagraph"/>
-        <w:numPr>
-          <w:ilvl w:val="0"/>
-          <w:numId w:val="14"/>
-        </w:numPr>
-        <w:spacing w:line="256" w:lineRule="auto"/>
-        <w:rPr>
-          <w:sz w:val="24"/>
-          <w:szCs w:val="24"/>
-        </w:rPr>
-      </w:pPr>
-      <w:r>
-        <w:rPr>
-          <w:sz w:val="24"/>
-          <w:szCs w:val="24"/>
-        </w:rPr>
-        <w:t>Dodatni atributi ove klase su:</w:t>
-      </w:r>
-    </w:p>
-    <w:p>
-      <w:pPr>
-        <w:pStyle w:val="ListParagraph"/>
-        <w:numPr>
-          <w:ilvl w:val="1"/>
-          <w:numId w:val="14"/>
-        </w:numPr>
-        <w:spacing w:line="256" w:lineRule="auto"/>
-        <w:rPr>
-          <w:sz w:val="24"/>
-          <w:szCs w:val="24"/>
-        </w:rPr>
-      </w:pPr>
-      <w:r>
-        <w:rPr>
-          <w:sz w:val="24"/>
-          <w:szCs w:val="24"/>
-        </w:rPr>
-        <w:t>korisničko ime (string)</w:t>
-      </w:r>
-    </w:p>
-    <w:p>
-      <w:pPr>
-        <w:pStyle w:val="ListParagraph"/>
-        <w:numPr>
-          <w:ilvl w:val="1"/>
-          <w:numId w:val="14"/>
-        </w:numPr>
-        <w:spacing w:line="256" w:lineRule="auto"/>
-        <w:rPr>
-          <w:sz w:val="24"/>
-          <w:szCs w:val="24"/>
-        </w:rPr>
-      </w:pPr>
-      <w:r>
-        <w:rPr>
-          <w:sz w:val="24"/>
-          <w:szCs w:val="24"/>
-        </w:rPr>
-        <w:t>password (string)</w:t>
-      </w:r>
-    </w:p>
-    <w:p>
-      <w:pPr>
-        <w:pStyle w:val="ListParagraph"/>
-        <w:numPr>
-          <w:ilvl w:val="1"/>
-          <w:numId w:val="14"/>
-        </w:numPr>
-        <w:spacing w:line="256" w:lineRule="auto"/>
-        <w:rPr>
-          <w:sz w:val="24"/>
-          <w:szCs w:val="24"/>
-        </w:rPr>
-      </w:pPr>
-      <w:r>
-        <w:rPr>
-          <w:sz w:val="24"/>
-          <w:szCs w:val="24"/>
-        </w:rPr>
-        <w:t>id (int)</w:t>
-      </w:r>
-    </w:p>
-    <w:p>
-      <w:pPr>
-        <w:pStyle w:val="ListParagraph"/>
-        <w:numPr>
-          <w:ilvl w:val="0"/>
-          <w:numId w:val="15"/>
-        </w:numPr>
-        <w:spacing w:line="256" w:lineRule="auto"/>
-        <w:rPr>
-          <w:sz w:val="24"/>
-          <w:szCs w:val="24"/>
-        </w:rPr>
-      </w:pPr>
-      <w:r>
-        <w:rPr>
-          <w:sz w:val="24"/>
-          <w:szCs w:val="24"/>
-        </w:rPr>
-        <w:t>Pored standardnih gettera i setter i konstruktora sa svima parametrima, ova klasa će imati i sljedeće metode:</w:t>
-      </w:r>
-    </w:p>
-    <w:p>
-      <w:pPr>
-        <w:pStyle w:val="ListParagraph"/>
-        <w:numPr>
-          <w:ilvl w:val="1"/>
-          <w:numId w:val="15"/>
-        </w:numPr>
-        <w:spacing w:line="256" w:lineRule="auto"/>
-        <w:rPr>
-          <w:sz w:val="24"/>
-          <w:szCs w:val="24"/>
-        </w:rPr>
-      </w:pPr>
-      <w:r>
-        <w:rPr>
-          <w:sz w:val="24"/>
-          <w:szCs w:val="24"/>
-        </w:rPr>
-        <w:t>odobriZahtjevZaZaduzivanjeSobe – metoda koja upisuje u bazu podataka informaciju da je student zaduzio sobu po prvi put i odobrava se korištenje studentskih pogodnosti kao što su biblioteka i soba za zabavu</w:t>
-      </w:r>
-    </w:p>
-    <w:p>
-      <w:pPr>
-        <w:pStyle w:val="ListParagraph"/>
-        <w:numPr>
-          <w:ilvl w:val="1"/>
-          <w:numId w:val="15"/>
-        </w:numPr>
-        <w:spacing w:line="256" w:lineRule="auto"/>
-        <w:rPr>
-          <w:sz w:val="24"/>
-          <w:szCs w:val="24"/>
-        </w:rPr>
-      </w:pPr>
-      <w:r>
-        <w:rPr>
-          <w:sz w:val="24"/>
-          <w:szCs w:val="24"/>
-        </w:rPr>
-        <w:t>odbijZahtjevZaZaduzivanjeSobe – metoda koji upisuje u bazu podataka informaciju da je zahtjev studenta odbijen, uz razlog odbijanja u svrhe evidentiranja</w:t>
-      </w:r>
-    </w:p>
-    <w:p>
-      <w:pPr>
-        <w:pStyle w:val="ListParagraph"/>
-        <w:numPr>
-          <w:ilvl w:val="1"/>
-          <w:numId w:val="15"/>
-        </w:numPr>
-        <w:spacing w:line="256" w:lineRule="auto"/>
-        <w:rPr>
-          <w:sz w:val="24"/>
-          <w:szCs w:val="24"/>
-        </w:rPr>
-      </w:pPr>
-      <w:r>
-        <w:rPr>
-          <w:sz w:val="24"/>
-          <w:szCs w:val="24"/>
-        </w:rPr>
-        <w:lastRenderedPageBreak/>
-        <w:t>odobriZahtjevZaProduzivanje – ovo je grupa sličnih metoda, koja obavlja zadatak upisa u bazu podataka informacije da li je zahtjev odbijen/prihvacen, uključuje još I odbijZahtjevZaProduzivanje, odobriZahtjevZaRazduzivanje, odbijZahtjevZaRazduzivanje, sve ove metode primaju kao parameter id zahtjeva</w:t>
-      </w:r>
-    </w:p>
-    <w:p>
-      <w:pPr>
-        <w:pStyle w:val="ListParagraph"/>
-        <w:numPr>
-          <w:ilvl w:val="1"/>
-          <w:numId w:val="15"/>
-        </w:numPr>
-        <w:spacing w:line="256" w:lineRule="auto"/>
-        <w:rPr>
-          <w:sz w:val="24"/>
-          <w:szCs w:val="24"/>
-        </w:rPr>
-      </w:pPr>
-      <w:r>
-        <w:rPr>
-          <w:sz w:val="24"/>
-          <w:szCs w:val="24"/>
-        </w:rPr>
-        <w:t>osvjeziZahtjeve – metoda koja provjera da li ima novih pristiglih zahtjeva</w:t>
-      </w:r>
-    </w:p>
-    <w:p>
-      <w:pPr>
-        <w:pStyle w:val="ListParagraph"/>
-        <w:numPr>
-          <w:ilvl w:val="1"/>
-          <w:numId w:val="15"/>
-        </w:numPr>
-        <w:spacing w:line="256" w:lineRule="auto"/>
-        <w:rPr>
-          <w:sz w:val="24"/>
-          <w:szCs w:val="24"/>
-        </w:rPr>
-      </w:pPr>
-      <w:r>
-        <w:rPr>
-          <w:sz w:val="24"/>
-          <w:szCs w:val="24"/>
-        </w:rPr>
-        <w:t xml:space="preserve">provjeraOdobrenja – metoda koja </w:t>
-      </w:r>
-      <w:r>
-        <w:rPr>
-          <w:i/>
-          <w:sz w:val="24"/>
-          <w:szCs w:val="24"/>
-        </w:rPr>
-        <w:t>double checks</w:t>
-      </w:r>
-      <w:r>
-        <w:rPr>
-          <w:sz w:val="24"/>
-          <w:szCs w:val="24"/>
-        </w:rPr>
-        <w:t xml:space="preserve"> da li je upravitelj siguran da li želi odobriti/odbiti neki zahtjev</w:t>
-      </w:r>
-    </w:p>
-    <w:p>
-      <w:pPr>
-        <w:pStyle w:val="ListParagraph"/>
-        <w:numPr>
-          <w:ilvl w:val="1"/>
-          <w:numId w:val="15"/>
-        </w:numPr>
-        <w:spacing w:line="256" w:lineRule="auto"/>
-        <w:rPr>
-          <w:sz w:val="24"/>
-          <w:szCs w:val="24"/>
-        </w:rPr>
-      </w:pPr>
-      <w:r>
-        <w:rPr>
-          <w:sz w:val="24"/>
-          <w:szCs w:val="24"/>
-        </w:rPr>
-        <w:t>provjeriStanjeSobe – metoda koja provjera da li je stanje sobe uredno, nakon što student podnese zahtjev za produžavanjem/razduživanjem</w:t>
-      </w:r>
-    </w:p>
-    <w:p>
-      <w:pPr>
-        <w:pStyle w:val="ListParagraph"/>
-        <w:numPr>
-          <w:ilvl w:val="1"/>
-          <w:numId w:val="15"/>
-        </w:numPr>
-        <w:spacing w:line="256" w:lineRule="auto"/>
-        <w:rPr>
-          <w:sz w:val="24"/>
-          <w:szCs w:val="24"/>
-        </w:rPr>
-      </w:pPr>
-      <w:r>
-        <w:rPr>
-          <w:sz w:val="24"/>
-          <w:szCs w:val="24"/>
-        </w:rPr>
-        <w:t>upisiStanjeSobe – metoda koja zapisuje stanje sobe u bazu podataka</w:t>
-      </w:r>
-    </w:p>
-    <w:p>
-      <w:pPr>
-        <w:pStyle w:val="ListParagraph"/>
-        <w:ind w:left="1440"/>
-        <w:rPr>
-          <w:sz w:val="24"/>
-          <w:szCs w:val="24"/>
-        </w:rPr>
-      </w:pPr>
-    </w:p>
-    <w:p>
-      <w:pPr>
-        <w:pStyle w:val="ListParagraph"/>
-        <w:ind w:left="1440"/>
-        <w:jc w:val="center"/>
-        <w:rPr>
-          <w:b/>
-          <w:sz w:val="28"/>
-          <w:szCs w:val="24"/>
-        </w:rPr>
-      </w:pPr>
-    </w:p>
-    <w:p>
-      <w:pPr>
-        <w:pStyle w:val="ListParagraph"/>
-        <w:ind w:left="1440"/>
-        <w:jc w:val="center"/>
-        <w:rPr>
-          <w:b/>
-          <w:sz w:val="28"/>
-          <w:szCs w:val="24"/>
-        </w:rPr>
-      </w:pPr>
-    </w:p>
-    <w:p>
-      <w:pPr>
-        <w:pStyle w:val="ListParagraph"/>
-        <w:ind w:left="1440"/>
-        <w:rPr>
-          <w:b/>
-          <w:sz w:val="28"/>
-          <w:szCs w:val="24"/>
-        </w:rPr>
-      </w:pPr>
-    </w:p>
-    <w:p>
-      <w:pPr>
-        <w:jc w:val="center"/>
-        <w:rPr>
-          <w:b/>
-          <w:sz w:val="28"/>
-          <w:szCs w:val="24"/>
-        </w:rPr>
-      </w:pPr>
-      <w:r>
-        <w:rPr>
-          <w:b/>
-          <w:sz w:val="28"/>
-          <w:szCs w:val="24"/>
-        </w:rPr>
-        <w:t>Upravitelj bibliotekom</w:t>
-      </w:r>
-    </w:p>
-    <w:p>
-      <w:pPr>
-        <w:rPr>
-          <w:sz w:val="24"/>
-          <w:szCs w:val="24"/>
-        </w:rPr>
-      </w:pPr>
-      <w:proofErr w:type="gramStart"/>
-      <w:r>
-        <w:rPr>
-          <w:sz w:val="24"/>
-          <w:szCs w:val="24"/>
-        </w:rPr>
-        <w:t>Uposlenik doma koji je zadužen za sve aktivnosti povezane s bibliotekom.</w:t>
-      </w:r>
-      <w:proofErr w:type="gramEnd"/>
-      <w:r>
-        <w:rPr>
-          <w:sz w:val="24"/>
-          <w:szCs w:val="24"/>
-        </w:rPr>
-        <w:t xml:space="preserve"> </w:t>
-      </w:r>
-      <w:proofErr w:type="gramStart"/>
-      <w:r>
-        <w:rPr>
-          <w:sz w:val="24"/>
-          <w:szCs w:val="24"/>
-        </w:rPr>
-        <w:t>To uključuje vođenje evidencije o knjigama, zahtjevima za podizanje, zahtjevima za vraćanje.</w:t>
-      </w:r>
-      <w:proofErr w:type="gramEnd"/>
-      <w:r>
-        <w:rPr>
-          <w:sz w:val="24"/>
-          <w:szCs w:val="24"/>
-        </w:rPr>
-        <w:t xml:space="preserve"> Ima zadatak da svim studentima omogući podizanje knjige s </w:t>
-      </w:r>
-      <w:proofErr w:type="gramStart"/>
-      <w:r>
-        <w:rPr>
-          <w:sz w:val="24"/>
-          <w:szCs w:val="24"/>
-        </w:rPr>
-        <w:t>tim</w:t>
-      </w:r>
-      <w:proofErr w:type="gramEnd"/>
-      <w:r>
-        <w:rPr>
-          <w:sz w:val="24"/>
-          <w:szCs w:val="24"/>
-        </w:rPr>
-        <w:t xml:space="preserve"> da se vodi računa da sve prethodne knjige moraju biti vraćene. </w:t>
-      </w:r>
-      <w:proofErr w:type="gramStart"/>
-      <w:r>
-        <w:rPr>
-          <w:sz w:val="24"/>
-          <w:szCs w:val="24"/>
-        </w:rPr>
-        <w:t>Ima mogućnosti unosa novih knjiga, kao i brisanja.</w:t>
-      </w:r>
-      <w:proofErr w:type="gramEnd"/>
-    </w:p>
-    <w:p>
-      <w:pPr>
-        <w:pStyle w:val="ListParagraph"/>
-        <w:numPr>
-          <w:ilvl w:val="0"/>
-          <w:numId w:val="15"/>
-        </w:numPr>
-        <w:spacing w:line="256" w:lineRule="auto"/>
-        <w:rPr>
-          <w:sz w:val="24"/>
-          <w:szCs w:val="24"/>
-        </w:rPr>
-      </w:pPr>
-      <w:r>
-        <w:rPr>
-          <w:sz w:val="24"/>
-          <w:szCs w:val="24"/>
-        </w:rPr>
-        <w:t>Klasa nasljeđena iz apstraktne klase osoba (generalizacija)</w:t>
-      </w:r>
-    </w:p>
-    <w:p>
-      <w:pPr>
-        <w:pStyle w:val="ListParagraph"/>
-        <w:numPr>
-          <w:ilvl w:val="0"/>
-          <w:numId w:val="15"/>
-        </w:numPr>
-        <w:spacing w:line="256" w:lineRule="auto"/>
-        <w:rPr>
-          <w:sz w:val="24"/>
-          <w:szCs w:val="24"/>
-        </w:rPr>
-      </w:pPr>
-      <w:r>
-        <w:rPr>
-          <w:sz w:val="24"/>
-          <w:szCs w:val="24"/>
-        </w:rPr>
-        <w:t>Dodatni atributi ove klasu su:</w:t>
-      </w:r>
-    </w:p>
-    <w:p>
-      <w:pPr>
-        <w:pStyle w:val="ListParagraph"/>
-        <w:numPr>
-          <w:ilvl w:val="1"/>
-          <w:numId w:val="15"/>
-        </w:numPr>
-        <w:spacing w:line="256" w:lineRule="auto"/>
-        <w:rPr>
-          <w:sz w:val="24"/>
-          <w:szCs w:val="24"/>
-        </w:rPr>
-      </w:pPr>
-      <w:r>
-        <w:rPr>
-          <w:sz w:val="24"/>
-          <w:szCs w:val="24"/>
-        </w:rPr>
-        <w:t>korisničko ime (string)</w:t>
-      </w:r>
-    </w:p>
-    <w:p>
-      <w:pPr>
-        <w:pStyle w:val="ListParagraph"/>
-        <w:numPr>
-          <w:ilvl w:val="1"/>
-          <w:numId w:val="15"/>
-        </w:numPr>
-        <w:spacing w:line="256" w:lineRule="auto"/>
-        <w:rPr>
-          <w:sz w:val="24"/>
-          <w:szCs w:val="24"/>
-        </w:rPr>
-      </w:pPr>
-      <w:r>
-        <w:rPr>
-          <w:sz w:val="24"/>
-          <w:szCs w:val="24"/>
-        </w:rPr>
-        <w:t>id (int)</w:t>
-      </w:r>
-    </w:p>
-    <w:p>
-      <w:pPr>
-        <w:pStyle w:val="ListParagraph"/>
-        <w:numPr>
-          <w:ilvl w:val="0"/>
-          <w:numId w:val="15"/>
-        </w:numPr>
-        <w:spacing w:line="256" w:lineRule="auto"/>
-        <w:rPr>
-          <w:sz w:val="24"/>
-          <w:szCs w:val="24"/>
-        </w:rPr>
-      </w:pPr>
-      <w:r>
-        <w:rPr>
-          <w:sz w:val="24"/>
-          <w:szCs w:val="24"/>
-        </w:rPr>
-        <w:t>Ova klasa će imati metode:</w:t>
-      </w:r>
-    </w:p>
-    <w:p>
-      <w:pPr>
-        <w:pStyle w:val="ListParagraph"/>
-        <w:numPr>
-          <w:ilvl w:val="1"/>
-          <w:numId w:val="15"/>
-        </w:numPr>
-        <w:spacing w:line="256" w:lineRule="auto"/>
-        <w:rPr>
-          <w:sz w:val="24"/>
-          <w:szCs w:val="24"/>
-        </w:rPr>
-      </w:pPr>
-      <w:r>
-        <w:rPr>
-          <w:sz w:val="24"/>
-          <w:szCs w:val="24"/>
-        </w:rPr>
-        <w:t>pregledZahtjeva – metoda koja prikazuje sve zahtjeve za podizanjem knjige</w:t>
-      </w:r>
-    </w:p>
-    <w:p>
-      <w:pPr>
-        <w:pStyle w:val="ListParagraph"/>
-        <w:numPr>
-          <w:ilvl w:val="1"/>
-          <w:numId w:val="15"/>
-        </w:numPr>
-        <w:spacing w:line="256" w:lineRule="auto"/>
-        <w:rPr>
-          <w:sz w:val="24"/>
-          <w:szCs w:val="24"/>
-        </w:rPr>
-      </w:pPr>
-      <w:proofErr w:type="gramStart"/>
-      <w:r>
-        <w:rPr>
-          <w:sz w:val="24"/>
-          <w:szCs w:val="24"/>
-        </w:rPr>
-        <w:t>odobriZahtjev</w:t>
-      </w:r>
-      <w:proofErr w:type="gramEnd"/>
-      <w:r>
-        <w:rPr>
-          <w:sz w:val="24"/>
-          <w:szCs w:val="24"/>
-        </w:rPr>
-        <w:t xml:space="preserve"> – metoda koja odobrava zahtjev za podizanje knjige i šalje informaciju studentu. </w:t>
-      </w:r>
-    </w:p>
-    <w:p>
-      <w:pPr>
-        <w:pStyle w:val="ListParagraph"/>
-        <w:numPr>
-          <w:ilvl w:val="1"/>
-          <w:numId w:val="15"/>
-        </w:numPr>
-        <w:spacing w:line="256" w:lineRule="auto"/>
-        <w:rPr>
-          <w:sz w:val="24"/>
-          <w:szCs w:val="24"/>
-        </w:rPr>
-      </w:pPr>
-      <w:r>
-        <w:rPr>
-          <w:sz w:val="24"/>
-          <w:szCs w:val="24"/>
-        </w:rPr>
-        <w:t>provjeriZaduzenja – metoda koja ce se pozivati unutar metode odobriZahtjev, služi da provjeri da li su prethodna zaduženja uredna</w:t>
-      </w:r>
-    </w:p>
-    <w:p>
-      <w:pPr>
-        <w:pStyle w:val="ListParagraph"/>
-        <w:numPr>
-          <w:ilvl w:val="1"/>
-          <w:numId w:val="15"/>
-        </w:numPr>
-        <w:spacing w:line="256" w:lineRule="auto"/>
-        <w:rPr>
-          <w:sz w:val="24"/>
-          <w:szCs w:val="24"/>
-        </w:rPr>
-      </w:pPr>
-      <w:proofErr w:type="gramStart"/>
-      <w:r>
-        <w:rPr>
-          <w:sz w:val="24"/>
-          <w:szCs w:val="24"/>
-        </w:rPr>
-        <w:t>provjeriNaStanju  -</w:t>
-      </w:r>
-      <w:proofErr w:type="gramEnd"/>
-      <w:r>
-        <w:rPr>
-          <w:sz w:val="24"/>
-          <w:szCs w:val="24"/>
-        </w:rPr>
-        <w:t xml:space="preserve"> metoda koja ce se pozivati unutar pregleda zahtjeva. Provjerava da li ima tražene knjige </w:t>
-      </w:r>
-      <w:proofErr w:type="gramStart"/>
-      <w:r>
-        <w:rPr>
-          <w:sz w:val="24"/>
-          <w:szCs w:val="24"/>
-        </w:rPr>
-        <w:t>na</w:t>
-      </w:r>
-      <w:proofErr w:type="gramEnd"/>
-      <w:r>
-        <w:rPr>
-          <w:sz w:val="24"/>
-          <w:szCs w:val="24"/>
-        </w:rPr>
-        <w:t xml:space="preserve"> stanju.</w:t>
-      </w:r>
-    </w:p>
-    <w:p>
-      <w:pPr>
-        <w:pStyle w:val="ListParagraph"/>
-        <w:numPr>
-          <w:ilvl w:val="1"/>
-          <w:numId w:val="15"/>
-        </w:numPr>
-        <w:spacing w:line="256" w:lineRule="auto"/>
-        <w:rPr>
-          <w:sz w:val="24"/>
-          <w:szCs w:val="24"/>
-        </w:rPr>
-      </w:pPr>
-      <w:r>
-        <w:rPr>
-          <w:sz w:val="24"/>
-          <w:szCs w:val="24"/>
-        </w:rPr>
-        <w:t>unesiKnjigu – unosi novu knjigu u biblioteku</w:t>
-      </w:r>
-    </w:p>
-    <w:p>
-      <w:pPr>
-        <w:pStyle w:val="ListParagraph"/>
-        <w:numPr>
-          <w:ilvl w:val="1"/>
-          <w:numId w:val="15"/>
-        </w:numPr>
-        <w:spacing w:line="256" w:lineRule="auto"/>
-        <w:rPr>
-          <w:sz w:val="24"/>
-          <w:szCs w:val="24"/>
-        </w:rPr>
-      </w:pPr>
-      <w:r>
-        <w:rPr>
-          <w:sz w:val="24"/>
-          <w:szCs w:val="24"/>
-        </w:rPr>
-        <w:t>obrisiKnjigu – brise knjigu iz biblioteke, više se neće moći podizati ta knjiga</w:t>
-      </w:r>
-    </w:p>
-    <w:p>
-      <w:pPr>
-        <w:pStyle w:val="ListParagraph"/>
-        <w:numPr>
-          <w:ilvl w:val="1"/>
-          <w:numId w:val="15"/>
-        </w:numPr>
-        <w:spacing w:line="256" w:lineRule="auto"/>
-        <w:rPr>
-          <w:sz w:val="24"/>
-          <w:szCs w:val="24"/>
-        </w:rPr>
-      </w:pPr>
-      <w:r>
-        <w:rPr>
-          <w:sz w:val="24"/>
-          <w:szCs w:val="24"/>
-        </w:rPr>
-        <w:t>podigniKnjigu – knjiga se daje student na korištenje, trenutačno nedostupna</w:t>
-      </w:r>
-    </w:p>
-    <w:p>
-      <w:pPr>
-        <w:pStyle w:val="ListParagraph"/>
-        <w:numPr>
-          <w:ilvl w:val="1"/>
-          <w:numId w:val="15"/>
-        </w:numPr>
-        <w:spacing w:line="256" w:lineRule="auto"/>
-        <w:rPr>
-          <w:sz w:val="24"/>
-          <w:szCs w:val="24"/>
-        </w:rPr>
-      </w:pPr>
-      <w:r>
-        <w:rPr>
-          <w:sz w:val="24"/>
-          <w:szCs w:val="24"/>
-        </w:rPr>
-        <w:t>vratiKnjigu – student vraća knjigu, ponovo dostupna</w:t>
-      </w:r>
-    </w:p>
-    <w:p>
-      <w:pPr>
-        <w:pStyle w:val="ListParagraph"/>
-        <w:numPr>
-          <w:ilvl w:val="1"/>
-          <w:numId w:val="15"/>
-        </w:numPr>
-        <w:spacing w:line="256" w:lineRule="auto"/>
-        <w:rPr>
-          <w:sz w:val="24"/>
-          <w:szCs w:val="24"/>
-        </w:rPr>
-      </w:pPr>
-      <w:r>
-        <w:rPr>
-          <w:sz w:val="24"/>
-          <w:szCs w:val="24"/>
-        </w:rPr>
-        <w:t>provjeriStudenta – metoda koja provjera za studenta da li je zadužen, pozivaće se pri primanju zahtjeva studenta</w:t>
-      </w:r>
-    </w:p>
-    <w:p>
-      <w:pPr>
-        <w:ind w:left="360"/>
-        <w:jc w:val="center"/>
+      <w:r>
         <w:rPr>
           <w:rFonts w:eastAsiaTheme="minorEastAsia"/>
           <w:b/>
@@ -2585,12 +1778,10 @@
           <w:sz w:val="28"/>
           <w:szCs w:val="28"/>
         </w:rPr>
-      </w:pPr>
-    </w:p>
-    <w:p>
-      <w:pPr>
-        <w:ind w:left="360"/>
-        <w:jc w:val="center"/>
+        <w:t xml:space="preserve">Studentski </w:t>
+      </w:r>
+      <w:proofErr w:type="gramStart"/>
+      <w:r>
         <w:rPr>
           <w:rFonts w:eastAsiaTheme="minorEastAsia"/>
           <w:b/>
@@ -2598,7 +1789,157 @@
           <w:sz w:val="28"/>
           <w:szCs w:val="28"/>
         </w:rPr>
-      </w:pPr>
+        <w:t>dom</w:t>
+      </w:r>
+      <w:proofErr w:type="gramEnd"/>
+    </w:p>
+    <w:p>
+      <w:pPr>
+        <w:pStyle w:val="ListParagraph"/>
+        <w:numPr>
+          <w:ilvl w:val="0"/>
+          <w:numId w:val="21"/>
+        </w:numPr>
+        <w:rPr>
+          <w:rFonts w:eastAsiaTheme="minorEastAsia"/>
+          <w:sz w:val="24"/>
+          <w:szCs w:val="24"/>
+        </w:rPr>
+      </w:pPr>
+      <w:r>
+        <w:rPr>
+          <w:rFonts w:eastAsiaTheme="minorEastAsia"/>
+          <w:sz w:val="24"/>
+          <w:szCs w:val="24"/>
+        </w:rPr>
+        <w:t>Kontejnerska klasa sistema</w:t>
+      </w:r>
+    </w:p>
+    <w:p>
+      <w:pPr>
+        <w:pStyle w:val="ListParagraph"/>
+        <w:numPr>
+          <w:ilvl w:val="0"/>
+          <w:numId w:val="21"/>
+        </w:numPr>
+        <w:rPr>
+          <w:sz w:val="24"/>
+          <w:szCs w:val="24"/>
+        </w:rPr>
+      </w:pPr>
+      <w:r>
+        <w:rPr>
+          <w:rFonts w:eastAsiaTheme="minorEastAsia"/>
+          <w:sz w:val="24"/>
+          <w:szCs w:val="24"/>
+        </w:rPr>
+        <w:t>Od atributa sadrži listu studenata korisnika studentskog doma, liste upravitelja (za različite vrste upravitelja različite liste), listu zahtjeva (različite liste za različite vrste zahtjeva)</w:t>
+      </w:r>
+    </w:p>
+    <w:p>
+      <w:pPr>
+        <w:pStyle w:val="ListParagraph"/>
+        <w:numPr>
+          <w:ilvl w:val="0"/>
+          <w:numId w:val="21"/>
+        </w:numPr>
+        <w:rPr>
+          <w:sz w:val="24"/>
+          <w:szCs w:val="24"/>
+        </w:rPr>
+      </w:pPr>
+      <w:r>
+        <w:rPr>
+          <w:rFonts w:eastAsiaTheme="minorEastAsia"/>
+          <w:sz w:val="24"/>
+          <w:szCs w:val="24"/>
+        </w:rPr>
+        <w:t>Student svojim slanjem zahtjeva (npr. slanje zahtjeva za podizanje knjige) taj zahtjev se upisuje u listu zahtjeva pomoću metode dodajZahtjev</w:t>
+      </w:r>
+    </w:p>
+    <w:p>
+      <w:pPr>
+        <w:pStyle w:val="ListParagraph"/>
+        <w:numPr>
+          <w:ilvl w:val="0"/>
+          <w:numId w:val="21"/>
+        </w:numPr>
+        <w:rPr>
+          <w:sz w:val="24"/>
+          <w:szCs w:val="24"/>
+        </w:rPr>
+      </w:pPr>
+      <w:r>
+        <w:rPr>
+          <w:rFonts w:eastAsiaTheme="minorEastAsia"/>
+          <w:sz w:val="24"/>
+          <w:szCs w:val="24"/>
+        </w:rPr>
+        <w:t>Upravitelji u zavisnosti koji je zahtjev mogu odobriti ili odbiti zahtjev koji se brise iz liste zahtjeva te ukoliko je odobren izvrsava se akcija za koju je zahtjev poslan</w:t>
+      </w:r>
+    </w:p>
+    <w:p>
+      <w:pPr>
+        <w:pStyle w:val="ListParagraph"/>
+        <w:numPr>
+          <w:ilvl w:val="0"/>
+          <w:numId w:val="21"/>
+        </w:numPr>
+        <w:rPr>
+          <w:sz w:val="24"/>
+          <w:szCs w:val="24"/>
+        </w:rPr>
+      </w:pPr>
+      <w:r>
+        <w:rPr>
+          <w:rFonts w:eastAsiaTheme="minorEastAsia"/>
+          <w:sz w:val="24"/>
+          <w:szCs w:val="24"/>
+        </w:rPr>
+        <w:t>Od konstruktora ova klasa sadrži samo konstruktor bez parametara u kojem su upravitelji već postavljeni, dok su ostali atributi na podrazumijevanim vrijednostima</w:t>
+      </w:r>
+    </w:p>
+    <w:p>
+      <w:pPr>
+        <w:pStyle w:val="ListParagraph"/>
+        <w:numPr>
+          <w:ilvl w:val="0"/>
+          <w:numId w:val="21"/>
+        </w:numPr>
+        <w:rPr>
+          <w:sz w:val="24"/>
+          <w:szCs w:val="24"/>
+        </w:rPr>
+      </w:pPr>
+      <w:r>
+        <w:rPr>
+          <w:rFonts w:eastAsiaTheme="minorEastAsia"/>
+          <w:sz w:val="24"/>
+          <w:szCs w:val="24"/>
+        </w:rPr>
+        <w:t>U njoj se nalaze sve metode za obradu/potvrdu I odbijanje zahtjeva od strane upravitelja</w:t>
+      </w:r>
+    </w:p>
+    <w:p>
+      <w:pPr>
+        <w:pStyle w:val="ListParagraph"/>
+        <w:numPr>
+          <w:ilvl w:val="0"/>
+          <w:numId w:val="21"/>
+        </w:numPr>
+        <w:rPr>
+          <w:sz w:val="24"/>
+          <w:szCs w:val="24"/>
+        </w:rPr>
+      </w:pPr>
+      <w:r>
+        <w:rPr>
+          <w:rFonts w:eastAsiaTheme="minorEastAsia"/>
+          <w:sz w:val="24"/>
+          <w:szCs w:val="24"/>
+        </w:rPr>
+        <w:t>Sadrži sve metode koje su u prethodnoj verziji bile u klasi upravitelja soba, upravitelja bibliotekom I upravitelja hranom.</w:t>
+      </w:r>
     </w:p>
     <w:p>
       <w:pPr>
@@ -2615,8 +1956,543 @@
     </w:p>
     <w:p>
       <w:pPr>
-        <w:ind w:left="360"/>
         <w:jc w:val="center"/>
+        <w:rPr>
+          <w:b/>
+          <w:sz w:val="28"/>
+          <w:szCs w:val="24"/>
+        </w:rPr>
+      </w:pPr>
+      <w:r>
+        <w:rPr>
+          <w:b/>
+          <w:sz w:val="28"/>
+          <w:szCs w:val="24"/>
+        </w:rPr>
+        <w:lastRenderedPageBreak/>
+        <w:t>Upravitelj za zaduživanje soba</w:t>
+      </w:r>
+    </w:p>
+    <w:p>
+      <w:pPr>
+        <w:rPr>
+          <w:sz w:val="24"/>
+          <w:szCs w:val="24"/>
+        </w:rPr>
+      </w:pPr>
+      <w:proofErr w:type="gramStart"/>
+      <w:r>
+        <w:rPr>
+          <w:sz w:val="24"/>
+          <w:szCs w:val="24"/>
+        </w:rPr>
+        <w:t>Uposlenik studentskog doma s najvećim privilegijama.</w:t>
+      </w:r>
+      <w:proofErr w:type="gramEnd"/>
+      <w:r>
+        <w:rPr>
+          <w:sz w:val="24"/>
+          <w:szCs w:val="24"/>
+        </w:rPr>
+        <w:t xml:space="preserve"> Ima uvid na sve zahtjeve za zaduživanje sobe, produžavanja boravka </w:t>
+      </w:r>
+      <w:proofErr w:type="gramStart"/>
+      <w:r>
+        <w:rPr>
+          <w:sz w:val="24"/>
+          <w:szCs w:val="24"/>
+        </w:rPr>
+        <w:t>kao  i</w:t>
+      </w:r>
+      <w:proofErr w:type="gramEnd"/>
+      <w:r>
+        <w:rPr>
+          <w:sz w:val="24"/>
+          <w:szCs w:val="24"/>
+        </w:rPr>
+        <w:t xml:space="preserve"> razduživanja sobe.</w:t>
+      </w:r>
+    </w:p>
+    <w:p>
+      <w:pPr>
+        <w:rPr>
+          <w:b/>
+          <w:sz w:val="28"/>
+          <w:szCs w:val="24"/>
+        </w:rPr>
+      </w:pPr>
+      <w:r>
+        <w:rPr>
+          <w:sz w:val="24"/>
+          <w:szCs w:val="24"/>
+        </w:rPr>
+        <w:t xml:space="preserve">Upravitelj može odbiti </w:t>
+      </w:r>
+      <w:proofErr w:type="gramStart"/>
+      <w:r>
+        <w:rPr>
+          <w:sz w:val="24"/>
+          <w:szCs w:val="24"/>
+        </w:rPr>
+        <w:t>ili</w:t>
+      </w:r>
+      <w:proofErr w:type="gramEnd"/>
+      <w:r>
+        <w:rPr>
+          <w:sz w:val="24"/>
+          <w:szCs w:val="24"/>
+        </w:rPr>
+        <w:t xml:space="preserve"> prihvatiti zahtjev.</w:t>
+      </w:r>
+    </w:p>
+    <w:p>
+      <w:pPr>
+        <w:pStyle w:val="ListParagraph"/>
+        <w:numPr>
+          <w:ilvl w:val="0"/>
+          <w:numId w:val="14"/>
+        </w:numPr>
+        <w:spacing w:line="256" w:lineRule="auto"/>
+        <w:rPr>
+          <w:sz w:val="24"/>
+          <w:szCs w:val="24"/>
+        </w:rPr>
+      </w:pPr>
+      <w:r>
+        <w:rPr>
+          <w:sz w:val="24"/>
+          <w:szCs w:val="24"/>
+        </w:rPr>
+        <w:t>Klasa naslijeđena iz apstraktne klase Osoba (generalizacija)</w:t>
+      </w:r>
+    </w:p>
+    <w:p>
+      <w:pPr>
+        <w:pStyle w:val="ListParagraph"/>
+        <w:numPr>
+          <w:ilvl w:val="0"/>
+          <w:numId w:val="14"/>
+        </w:numPr>
+        <w:spacing w:line="256" w:lineRule="auto"/>
+        <w:rPr>
+          <w:sz w:val="24"/>
+          <w:szCs w:val="24"/>
+        </w:rPr>
+      </w:pPr>
+      <w:r>
+        <w:rPr>
+          <w:sz w:val="24"/>
+          <w:szCs w:val="24"/>
+        </w:rPr>
+        <w:t>Dodatni atributi ove klase su:</w:t>
+      </w:r>
+    </w:p>
+    <w:p>
+      <w:pPr>
+        <w:pStyle w:val="ListParagraph"/>
+        <w:numPr>
+          <w:ilvl w:val="1"/>
+          <w:numId w:val="14"/>
+        </w:numPr>
+        <w:spacing w:line="256" w:lineRule="auto"/>
+        <w:rPr>
+          <w:sz w:val="24"/>
+          <w:szCs w:val="24"/>
+        </w:rPr>
+      </w:pPr>
+      <w:r>
+        <w:rPr>
+          <w:sz w:val="24"/>
+          <w:szCs w:val="24"/>
+        </w:rPr>
+        <w:t>korisničko ime (string)</w:t>
+      </w:r>
+    </w:p>
+    <w:p>
+      <w:pPr>
+        <w:pStyle w:val="ListParagraph"/>
+        <w:numPr>
+          <w:ilvl w:val="1"/>
+          <w:numId w:val="14"/>
+        </w:numPr>
+        <w:spacing w:line="256" w:lineRule="auto"/>
+        <w:rPr>
+          <w:sz w:val="24"/>
+          <w:szCs w:val="24"/>
+        </w:rPr>
+      </w:pPr>
+      <w:r>
+        <w:rPr>
+          <w:sz w:val="24"/>
+          <w:szCs w:val="24"/>
+        </w:rPr>
+        <w:t>password (string)</w:t>
+      </w:r>
+    </w:p>
+    <w:p>
+      <w:pPr>
+        <w:pStyle w:val="ListParagraph"/>
+        <w:numPr>
+          <w:ilvl w:val="1"/>
+          <w:numId w:val="14"/>
+        </w:numPr>
+        <w:spacing w:line="256" w:lineRule="auto"/>
+        <w:rPr>
+          <w:sz w:val="24"/>
+          <w:szCs w:val="24"/>
+        </w:rPr>
+      </w:pPr>
+      <w:r>
+        <w:rPr>
+          <w:sz w:val="24"/>
+          <w:szCs w:val="24"/>
+        </w:rPr>
+        <w:t>id (int)</w:t>
+      </w:r>
+    </w:p>
+    <w:p>
+      <w:pPr>
+        <w:pStyle w:val="ListParagraph"/>
+        <w:numPr>
+          <w:ilvl w:val="0"/>
+          <w:numId w:val="15"/>
+        </w:numPr>
+        <w:spacing w:line="256" w:lineRule="auto"/>
+        <w:rPr>
+          <w:sz w:val="24"/>
+          <w:szCs w:val="24"/>
+        </w:rPr>
+      </w:pPr>
+      <w:r>
+        <w:rPr>
+          <w:sz w:val="24"/>
+          <w:szCs w:val="24"/>
+        </w:rPr>
+        <w:t xml:space="preserve">Ova klasa </w:t>
+      </w:r>
+      <w:proofErr w:type="gramStart"/>
+      <w:r>
+        <w:rPr>
+          <w:sz w:val="24"/>
+          <w:szCs w:val="24"/>
+        </w:rPr>
+        <w:t>od</w:t>
+      </w:r>
+      <w:proofErr w:type="gramEnd"/>
+      <w:r>
+        <w:rPr>
+          <w:sz w:val="24"/>
+          <w:szCs w:val="24"/>
+        </w:rPr>
+        <w:t xml:space="preserve"> metoda sadrži standardne gettere </w:t>
+      </w:r>
+      <w:r>
+        <w:rPr>
+          <w:sz w:val="24"/>
+          <w:szCs w:val="24"/>
+        </w:rPr>
+        <w:t>i settere.</w:t>
+      </w:r>
+    </w:p>
+    <w:p>
+      <w:pPr>
+        <w:pStyle w:val="ListParagraph"/>
+        <w:numPr>
+          <w:ilvl w:val="0"/>
+          <w:numId w:val="15"/>
+        </w:numPr>
+        <w:spacing w:line="256" w:lineRule="auto"/>
+        <w:rPr>
+          <w:sz w:val="24"/>
+          <w:szCs w:val="24"/>
+        </w:rPr>
+      </w:pPr>
+      <w:r>
+        <w:rPr>
+          <w:sz w:val="24"/>
+          <w:szCs w:val="24"/>
+        </w:rPr>
+        <w:t>Konstruktor sa svim parametrima</w:t>
+      </w:r>
+    </w:p>
+    <w:p>
+      <w:pPr>
+        <w:pStyle w:val="ListParagraph"/>
+        <w:ind w:left="1440"/>
+        <w:jc w:val="center"/>
+        <w:rPr>
+          <w:b/>
+          <w:sz w:val="28"/>
+          <w:szCs w:val="24"/>
+        </w:rPr>
+      </w:pPr>
+    </w:p>
+    <w:p>
+      <w:pPr>
+        <w:pStyle w:val="ListParagraph"/>
+        <w:ind w:left="1440"/>
+        <w:jc w:val="center"/>
+        <w:rPr>
+          <w:b/>
+          <w:sz w:val="28"/>
+          <w:szCs w:val="24"/>
+        </w:rPr>
+      </w:pPr>
+    </w:p>
+    <w:p>
+      <w:pPr>
+        <w:pStyle w:val="ListParagraph"/>
+        <w:ind w:left="1440"/>
+        <w:rPr>
+          <w:b/>
+          <w:sz w:val="28"/>
+          <w:szCs w:val="24"/>
+        </w:rPr>
+      </w:pPr>
+    </w:p>
+    <w:p>
+      <w:pPr>
+        <w:jc w:val="center"/>
+        <w:rPr>
+          <w:b/>
+          <w:sz w:val="28"/>
+          <w:szCs w:val="24"/>
+        </w:rPr>
+      </w:pPr>
+      <w:r>
+        <w:rPr>
+          <w:b/>
+          <w:sz w:val="28"/>
+          <w:szCs w:val="24"/>
+        </w:rPr>
+        <w:t>Upravitelj bibliotekom</w:t>
+      </w:r>
+    </w:p>
+    <w:p>
+      <w:pPr>
+        <w:rPr>
+          <w:sz w:val="24"/>
+          <w:szCs w:val="24"/>
+        </w:rPr>
+      </w:pPr>
+      <w:proofErr w:type="gramStart"/>
+      <w:r>
+        <w:rPr>
+          <w:sz w:val="24"/>
+          <w:szCs w:val="24"/>
+        </w:rPr>
+        <w:t>Uposlenik doma koji je zadužen za sve aktivnosti povezane s bibliotekom.</w:t>
+      </w:r>
+      <w:proofErr w:type="gramEnd"/>
+      <w:r>
+        <w:rPr>
+          <w:sz w:val="24"/>
+          <w:szCs w:val="24"/>
+        </w:rPr>
+        <w:t xml:space="preserve"> </w:t>
+      </w:r>
+      <w:proofErr w:type="gramStart"/>
+      <w:r>
+        <w:rPr>
+          <w:sz w:val="24"/>
+          <w:szCs w:val="24"/>
+        </w:rPr>
+        <w:t>To uključuje vođenje evidencije o knjigama, zahtjevima za podizanje, zahtjevima za vraćanje.</w:t>
+      </w:r>
+      <w:proofErr w:type="gramEnd"/>
+      <w:r>
+        <w:rPr>
+          <w:sz w:val="24"/>
+          <w:szCs w:val="24"/>
+        </w:rPr>
+        <w:t xml:space="preserve"> Ima zadatak da svim studentima omogući podizanje knjige s </w:t>
+      </w:r>
+      <w:proofErr w:type="gramStart"/>
+      <w:r>
+        <w:rPr>
+          <w:sz w:val="24"/>
+          <w:szCs w:val="24"/>
+        </w:rPr>
+        <w:t>tim</w:t>
+      </w:r>
+      <w:proofErr w:type="gramEnd"/>
+      <w:r>
+        <w:rPr>
+          <w:sz w:val="24"/>
+          <w:szCs w:val="24"/>
+        </w:rPr>
+        <w:t xml:space="preserve"> da se vodi računa da sve prethodne knjige moraju biti vraćene. </w:t>
+      </w:r>
+      <w:proofErr w:type="gramStart"/>
+      <w:r>
+        <w:rPr>
+          <w:sz w:val="24"/>
+          <w:szCs w:val="24"/>
+        </w:rPr>
+        <w:t>Ima mogućnosti unosa novih knjiga, kao i brisanja.</w:t>
+      </w:r>
+      <w:proofErr w:type="gramEnd"/>
+    </w:p>
+    <w:p>
+      <w:pPr>
+        <w:pStyle w:val="ListParagraph"/>
+        <w:numPr>
+          <w:ilvl w:val="0"/>
+          <w:numId w:val="15"/>
+        </w:numPr>
+        <w:spacing w:line="256" w:lineRule="auto"/>
+        <w:rPr>
+          <w:sz w:val="24"/>
+          <w:szCs w:val="24"/>
+        </w:rPr>
+      </w:pPr>
+      <w:r>
+        <w:rPr>
+          <w:sz w:val="24"/>
+          <w:szCs w:val="24"/>
+        </w:rPr>
+        <w:t>Klasa nasljeđena iz apstraktne klase osoba (generalizacija)</w:t>
+      </w:r>
+    </w:p>
+    <w:p>
+      <w:pPr>
+        <w:pStyle w:val="ListParagraph"/>
+        <w:numPr>
+          <w:ilvl w:val="0"/>
+          <w:numId w:val="15"/>
+        </w:numPr>
+        <w:spacing w:line="256" w:lineRule="auto"/>
+        <w:rPr>
+          <w:sz w:val="24"/>
+          <w:szCs w:val="24"/>
+        </w:rPr>
+      </w:pPr>
+      <w:r>
+        <w:rPr>
+          <w:sz w:val="24"/>
+          <w:szCs w:val="24"/>
+        </w:rPr>
+        <w:t>Dodatni atributi ove klasu su:</w:t>
+      </w:r>
+    </w:p>
+    <w:p>
+      <w:pPr>
+        <w:pStyle w:val="ListParagraph"/>
+        <w:numPr>
+          <w:ilvl w:val="1"/>
+          <w:numId w:val="15"/>
+        </w:numPr>
+        <w:spacing w:line="256" w:lineRule="auto"/>
+        <w:rPr>
+          <w:sz w:val="24"/>
+          <w:szCs w:val="24"/>
+        </w:rPr>
+      </w:pPr>
+      <w:r>
+        <w:rPr>
+          <w:sz w:val="24"/>
+          <w:szCs w:val="24"/>
+        </w:rPr>
+        <w:t>korisničko ime (string)</w:t>
+      </w:r>
+    </w:p>
+    <w:p>
+      <w:pPr>
+        <w:pStyle w:val="ListParagraph"/>
+        <w:numPr>
+          <w:ilvl w:val="1"/>
+          <w:numId w:val="15"/>
+        </w:numPr>
+        <w:spacing w:line="256" w:lineRule="auto"/>
+        <w:rPr>
+          <w:sz w:val="24"/>
+          <w:szCs w:val="24"/>
+        </w:rPr>
+      </w:pPr>
+      <w:r>
+        <w:rPr>
+          <w:sz w:val="24"/>
+          <w:szCs w:val="24"/>
+        </w:rPr>
+        <w:t>id (int)</w:t>
+      </w:r>
+    </w:p>
+    <w:p>
+      <w:pPr>
+        <w:pStyle w:val="ListParagraph"/>
+        <w:numPr>
+          <w:ilvl w:val="0"/>
+          <w:numId w:val="15"/>
+        </w:numPr>
+        <w:spacing w:line="256" w:lineRule="auto"/>
+        <w:rPr>
+          <w:sz w:val="24"/>
+          <w:szCs w:val="24"/>
+        </w:rPr>
+      </w:pPr>
+      <w:r>
+        <w:rPr>
+          <w:sz w:val="24"/>
+          <w:szCs w:val="24"/>
+        </w:rPr>
+        <w:t xml:space="preserve">Ova klasa </w:t>
+      </w:r>
+      <w:proofErr w:type="gramStart"/>
+      <w:r>
+        <w:rPr>
+          <w:sz w:val="24"/>
+          <w:szCs w:val="24"/>
+        </w:rPr>
+        <w:t>će</w:t>
+      </w:r>
+      <w:proofErr w:type="gramEnd"/>
+      <w:r>
+        <w:rPr>
+          <w:sz w:val="24"/>
+          <w:szCs w:val="24"/>
+        </w:rPr>
+        <w:t xml:space="preserve"> imati metode gettere I setter.</w:t>
+      </w:r>
+    </w:p>
+    <w:p>
+      <w:pPr>
+        <w:pStyle w:val="ListParagraph"/>
+        <w:numPr>
+          <w:ilvl w:val="0"/>
+          <w:numId w:val="15"/>
+        </w:numPr>
+        <w:spacing w:line="256" w:lineRule="auto"/>
+        <w:rPr>
+          <w:sz w:val="24"/>
+          <w:szCs w:val="24"/>
+        </w:rPr>
+      </w:pPr>
+      <w:r>
+        <w:rPr>
+          <w:sz w:val="24"/>
+          <w:szCs w:val="24"/>
+        </w:rPr>
+        <w:t xml:space="preserve">Konstruktor </w:t>
+      </w:r>
+      <w:proofErr w:type="gramStart"/>
+      <w:r>
+        <w:rPr>
+          <w:sz w:val="24"/>
+          <w:szCs w:val="24"/>
+        </w:rPr>
+        <w:t>sa</w:t>
+      </w:r>
+      <w:proofErr w:type="gramEnd"/>
+      <w:r>
+        <w:rPr>
+          <w:sz w:val="24"/>
+          <w:szCs w:val="24"/>
+        </w:rPr>
+        <w:t xml:space="preserve"> svim parametrima.</w:t>
+      </w:r>
+    </w:p>
+    <w:p>
+      <w:pPr>
         <w:rPr>
           <w:rFonts w:eastAsiaTheme="minorEastAsia"/>
           <w:b/>
@@ -2628,9 +2504,80 @@
     </w:p>
     <w:p>
       <w:pPr>
+        <w:rPr>
+          <w:rFonts w:eastAsiaTheme="minorEastAsia"/>
+          <w:b/>
+          <w:bCs/>
+          <w:sz w:val="28"/>
+          <w:szCs w:val="28"/>
+        </w:rPr>
+      </w:pPr>
+    </w:p>
+    <w:p>
+      <w:pPr>
+        <w:rPr>
+          <w:rFonts w:eastAsiaTheme="minorEastAsia"/>
+          <w:b/>
+          <w:bCs/>
+          <w:sz w:val="28"/>
+          <w:szCs w:val="28"/>
+        </w:rPr>
+      </w:pPr>
+    </w:p>
+    <w:p>
+      <w:pPr>
+        <w:rPr>
+          <w:rFonts w:eastAsiaTheme="minorEastAsia"/>
+          <w:b/>
+          <w:bCs/>
+          <w:sz w:val="28"/>
+          <w:szCs w:val="28"/>
+        </w:rPr>
+      </w:pPr>
+    </w:p>
+    <w:p>
+      <w:pPr>
+        <w:rPr>
+          <w:rFonts w:eastAsiaTheme="minorEastAsia"/>
+          <w:b/>
+          <w:bCs/>
+          <w:sz w:val="28"/>
+          <w:szCs w:val="28"/>
+        </w:rPr>
+      </w:pPr>
+    </w:p>
+    <w:p>
+      <w:pPr>
+        <w:ind w:left="360"/>
         <w:jc w:val="center"/>
-      </w:pPr>
-      <w:r>
+        <w:rPr>
+          <w:rFonts w:eastAsiaTheme="minorEastAsia"/>
+          <w:b/>
+          <w:bCs/>
+          <w:sz w:val="28"/>
+          <w:szCs w:val="28"/>
+        </w:rPr>
+      </w:pPr>
+    </w:p>
+    <w:p>
+      <w:pPr>
+        <w:ind w:left="360"/>
+        <w:jc w:val="center"/>
+        <w:rPr>
+          <w:rFonts w:eastAsiaTheme="minorEastAsia"/>
+          <w:b/>
+          <w:bCs/>
+          <w:sz w:val="28"/>
+          <w:szCs w:val="28"/>
+        </w:rPr>
+      </w:pPr>
+    </w:p>
+    <w:p>
+      <w:pPr>
+        <w:jc w:val="center"/>
+      </w:pPr>
+      <w:r>
+        <w:lastRenderedPageBreak/>
         <w:t>Opis klasa vezanih za upravitelja hranom i sobom za zabavu</w:t>
       </w:r>
     </w:p>
@@ -2835,7 +2782,6 @@
     </w:p>
     <w:p>
       <w:r>
-        <w:lastRenderedPageBreak/>
         <w:tab/>
         <w:t>Lista objekata tipa Radnik</w:t>
       </w:r>
@@ -2867,6 +2813,7 @@
     </w:p>
     <w:p>
       <w:r>
+        <w:lastRenderedPageBreak/>
         <w:tab/>
         <w:t xml:space="preserve">Zamijeni radnika </w:t>
       </w:r>
@@ -3242,7 +3189,6 @@
     </w:p>
     <w:p>
       <w:r>
-        <w:lastRenderedPageBreak/>
         <w:t>Metode:</w:t>
       </w:r>
     </w:p>
@@ -3402,91 +3348,105 @@
     </w:p>
     <w:p>
       <w:pPr>
-        <w:ind w:left="360"/>
-        <w:rPr>
-          <w:rFonts w:eastAsiaTheme="minorEastAsia"/>
-          <w:bCs/>
-          <w:sz w:val="24"/>
-          <w:szCs w:val="28"/>
-        </w:rPr>
-      </w:pPr>
-      <w:bookmarkStart w:id="0" w:name="_GoBack"/>
-      <w:bookmarkEnd w:id="0"/>
-    </w:p>
-    <w:p>
-      <w:pPr>
-        <w:rPr>
-          <w:sz w:val="24"/>
-          <w:szCs w:val="24"/>
-        </w:rPr>
-      </w:pPr>
-      <w:proofErr w:type="gramStart"/>
-      <w:r>
-        <w:rPr>
-          <w:sz w:val="24"/>
-          <w:szCs w:val="24"/>
-        </w:rPr>
-        <w:t>Sljedeća klasa koju ćemo opisati je klasa za rad s bazom.</w:t>
-      </w:r>
-      <w:proofErr w:type="gramEnd"/>
-      <w:r>
-        <w:rPr>
-          <w:sz w:val="24"/>
-          <w:szCs w:val="24"/>
-        </w:rPr>
-        <w:t xml:space="preserve"> </w:t>
-      </w:r>
-      <w:proofErr w:type="gramStart"/>
-      <w:r>
-        <w:rPr>
-          <w:sz w:val="24"/>
-          <w:szCs w:val="24"/>
-        </w:rPr>
-        <w:t>U nastavku smo samo naveli šta ta klasa treba da radi.</w:t>
-      </w:r>
-      <w:proofErr w:type="gramEnd"/>
-      <w:r>
-        <w:rPr>
-          <w:sz w:val="24"/>
-          <w:szCs w:val="24"/>
-        </w:rPr>
-        <w:t xml:space="preserve"> Iako znamo da postoji automatski generisana baza niko </w:t>
-      </w:r>
-      <w:proofErr w:type="gramStart"/>
-      <w:r>
-        <w:rPr>
-          <w:sz w:val="24"/>
-          <w:szCs w:val="24"/>
-        </w:rPr>
-        <w:t>od</w:t>
-      </w:r>
-      <w:proofErr w:type="gramEnd"/>
-      <w:r>
-        <w:rPr>
-          <w:sz w:val="24"/>
-          <w:szCs w:val="24"/>
-        </w:rPr>
-        <w:t xml:space="preserve"> nas još uvijek nema dovoljno iskustva s ovom platformom pa nismo sigurni da li je išta od ovog u nastavku moguće sa automatski generisanom bazom.</w:t>
-      </w:r>
-    </w:p>
-    <w:p>
-      <w:pPr>
         <w:jc w:val="center"/>
         <w:rPr>
-          <w:b/>
-          <w:bCs/>
-          <w:sz w:val="24"/>
-          <w:szCs w:val="24"/>
-        </w:rPr>
-      </w:pPr>
-      <w:r>
-        <w:rPr>
+          <w:rFonts w:eastAsiaTheme="minorEastAsia"/>
+          <w:sz w:val="24"/>
+          <w:szCs w:val="24"/>
+        </w:rPr>
+      </w:pPr>
+      <w:r>
+        <w:rPr>
+          <w:rFonts w:eastAsiaTheme="minorEastAsia"/>
           <w:b/>
           <w:bCs/>
           <w:sz w:val="28"/>
           <w:szCs w:val="28"/>
         </w:rPr>
-        <w:t>Klasa za rad s bazom podataka</w:t>
+        <w:t>Veze klasa</w:t>
+      </w:r>
+    </w:p>
+    <w:p>
+      <w:pPr>
+        <w:rPr>
+          <w:rFonts w:eastAsiaTheme="minorEastAsia"/>
+          <w:b/>
+          <w:bCs/>
+          <w:sz w:val="28"/>
+          <w:szCs w:val="28"/>
+        </w:rPr>
+      </w:pPr>
+      <w:proofErr w:type="gramStart"/>
+      <w:r>
+        <w:rPr>
+          <w:rFonts w:eastAsiaTheme="minorEastAsia"/>
+          <w:sz w:val="24"/>
+          <w:szCs w:val="24"/>
+        </w:rPr>
+        <w:t>asocijacija</w:t>
+      </w:r>
+      <w:proofErr w:type="gramEnd"/>
+      <w:r>
+        <w:rPr>
+          <w:rFonts w:eastAsiaTheme="minorEastAsia"/>
+          <w:sz w:val="24"/>
+          <w:szCs w:val="24"/>
+        </w:rPr>
+        <w:t xml:space="preserve"> – veza samo preko metoda</w:t>
+      </w:r>
+    </w:p>
+    <w:p>
+      <w:pPr>
+        <w:rPr>
+          <w:rFonts w:eastAsiaTheme="minorEastAsia"/>
+          <w:sz w:val="24"/>
+          <w:szCs w:val="24"/>
+        </w:rPr>
+      </w:pPr>
+      <w:proofErr w:type="gramStart"/>
+      <w:r>
+        <w:rPr>
+          <w:rFonts w:eastAsiaTheme="minorEastAsia"/>
+          <w:sz w:val="24"/>
+          <w:szCs w:val="24"/>
+        </w:rPr>
+        <w:t>agregacija</w:t>
+      </w:r>
+      <w:proofErr w:type="gramEnd"/>
+      <w:r>
+        <w:rPr>
+          <w:rFonts w:eastAsiaTheme="minorEastAsia"/>
+          <w:sz w:val="24"/>
+          <w:szCs w:val="24"/>
+        </w:rPr>
+        <w:t xml:space="preserve"> - može opstati bez klase s kojom je vezana (nije samo veza preko metoda)</w:t>
+      </w:r>
+    </w:p>
+    <w:p>
+      <w:pPr>
+        <w:rPr>
+          <w:rFonts w:eastAsiaTheme="minorEastAsia"/>
+          <w:sz w:val="24"/>
+          <w:szCs w:val="24"/>
+        </w:rPr>
+      </w:pPr>
+      <w:proofErr w:type="gramStart"/>
+      <w:r>
+        <w:rPr>
+          <w:rFonts w:eastAsiaTheme="minorEastAsia"/>
+          <w:sz w:val="24"/>
+          <w:szCs w:val="24"/>
+        </w:rPr>
+        <w:t>kompozicija</w:t>
+      </w:r>
+      <w:proofErr w:type="gramEnd"/>
+      <w:r>
+        <w:rPr>
+          <w:rFonts w:eastAsiaTheme="minorEastAsia"/>
+          <w:sz w:val="24"/>
+          <w:szCs w:val="24"/>
+        </w:rPr>
+        <w:t xml:space="preserve"> – ne može opstati bez klase s kojom je vezana</w:t>
       </w:r>
     </w:p>
     <w:p>
@@ -3494,20 +3454,126 @@
         <w:pStyle w:val="ListParagraph"/>
         <w:numPr>
           <w:ilvl w:val="0"/>
-          <w:numId w:val="9"/>
-        </w:numPr>
-        <w:rPr>
-          <w:rFonts w:eastAsiaTheme="minorEastAsia"/>
-          <w:sz w:val="24"/>
-          <w:szCs w:val="24"/>
-        </w:rPr>
-      </w:pPr>
-      <w:r>
-        <w:rPr>
-          <w:sz w:val="24"/>
-          <w:szCs w:val="24"/>
-        </w:rPr>
-        <w:t>Klasa koja sluzi kao posrednik između baze podataka i našeg koda</w:t>
+          <w:numId w:val="29"/>
+        </w:numPr>
+        <w:rPr>
+          <w:rFonts w:eastAsiaTheme="minorEastAsia"/>
+          <w:sz w:val="24"/>
+          <w:szCs w:val="24"/>
+        </w:rPr>
+      </w:pPr>
+      <w:r>
+        <w:rPr>
+          <w:rFonts w:eastAsiaTheme="minorEastAsia"/>
+          <w:sz w:val="24"/>
+          <w:szCs w:val="24"/>
+        </w:rPr>
+        <w:t xml:space="preserve"> Osoba – sve klase akteri izvedeni iz ove klase pa su sljedeće klase njena generalizacija:</w:t>
+      </w:r>
+    </w:p>
+    <w:p>
+      <w:pPr>
+        <w:pStyle w:val="ListParagraph"/>
+        <w:numPr>
+          <w:ilvl w:val="1"/>
+          <w:numId w:val="29"/>
+        </w:numPr>
+        <w:rPr>
+          <w:sz w:val="24"/>
+          <w:szCs w:val="24"/>
+        </w:rPr>
+      </w:pPr>
+      <w:r>
+        <w:rPr>
+          <w:rFonts w:eastAsiaTheme="minorEastAsia"/>
+          <w:sz w:val="24"/>
+          <w:szCs w:val="24"/>
+        </w:rPr>
+        <w:t>Student</w:t>
+      </w:r>
+    </w:p>
+    <w:p>
+      <w:pPr>
+        <w:pStyle w:val="ListParagraph"/>
+        <w:numPr>
+          <w:ilvl w:val="1"/>
+          <w:numId w:val="29"/>
+        </w:numPr>
+        <w:rPr>
+          <w:sz w:val="24"/>
+          <w:szCs w:val="24"/>
+        </w:rPr>
+      </w:pPr>
+      <w:r>
+        <w:rPr>
+          <w:rFonts w:eastAsiaTheme="minorEastAsia"/>
+          <w:sz w:val="24"/>
+          <w:szCs w:val="24"/>
+        </w:rPr>
+        <w:t>Upravitelj zaduzivanjem</w:t>
+      </w:r>
+    </w:p>
+    <w:p>
+      <w:pPr>
+        <w:pStyle w:val="ListParagraph"/>
+        <w:numPr>
+          <w:ilvl w:val="1"/>
+          <w:numId w:val="29"/>
+        </w:numPr>
+        <w:rPr>
+          <w:sz w:val="24"/>
+          <w:szCs w:val="24"/>
+        </w:rPr>
+      </w:pPr>
+      <w:r>
+        <w:rPr>
+          <w:rFonts w:eastAsiaTheme="minorEastAsia"/>
+          <w:sz w:val="24"/>
+          <w:szCs w:val="24"/>
+        </w:rPr>
+        <w:t>Upravitelj hranom</w:t>
+      </w:r>
+    </w:p>
+    <w:p>
+      <w:pPr>
+        <w:pStyle w:val="ListParagraph"/>
+        <w:numPr>
+          <w:ilvl w:val="1"/>
+          <w:numId w:val="29"/>
+        </w:numPr>
+        <w:rPr>
+          <w:sz w:val="24"/>
+          <w:szCs w:val="24"/>
+        </w:rPr>
+      </w:pPr>
+      <w:r>
+        <w:rPr>
+          <w:rFonts w:eastAsiaTheme="minorEastAsia"/>
+          <w:sz w:val="24"/>
+          <w:szCs w:val="24"/>
+        </w:rPr>
+        <w:t>Upravitelj sobom za zabavu</w:t>
+      </w:r>
+    </w:p>
+    <w:p>
+      <w:pPr>
+        <w:pStyle w:val="ListParagraph"/>
+        <w:numPr>
+          <w:ilvl w:val="1"/>
+          <w:numId w:val="29"/>
+        </w:numPr>
+        <w:rPr>
+          <w:sz w:val="24"/>
+          <w:szCs w:val="24"/>
+        </w:rPr>
+      </w:pPr>
+      <w:r>
+        <w:rPr>
+          <w:rFonts w:eastAsiaTheme="minorEastAsia"/>
+          <w:sz w:val="24"/>
+          <w:szCs w:val="24"/>
+        </w:rPr>
+        <w:t>Upravitelj bibliotekom</w:t>
       </w:r>
     </w:p>
     <w:p>
@@ -3515,19 +3581,63 @@
         <w:pStyle w:val="ListParagraph"/>
         <w:numPr>
           <w:ilvl w:val="0"/>
-          <w:numId w:val="9"/>
-        </w:numPr>
-        <w:rPr>
-          <w:sz w:val="24"/>
-          <w:szCs w:val="24"/>
-        </w:rPr>
-      </w:pPr>
-      <w:r>
-        <w:rPr>
-          <w:sz w:val="24"/>
-          <w:szCs w:val="24"/>
-        </w:rPr>
-        <w:t>Od atributa sadrži samo konekciju na bazu</w:t>
+          <w:numId w:val="28"/>
+        </w:numPr>
+        <w:rPr>
+          <w:rFonts w:eastAsiaTheme="minorEastAsia"/>
+          <w:sz w:val="24"/>
+          <w:szCs w:val="24"/>
+        </w:rPr>
+      </w:pPr>
+      <w:r>
+        <w:rPr>
+          <w:rFonts w:eastAsiaTheme="minorEastAsia"/>
+          <w:sz w:val="24"/>
+          <w:szCs w:val="24"/>
+        </w:rPr>
+        <w:t xml:space="preserve">Student </w:t>
+      </w:r>
+    </w:p>
+    <w:p>
+      <w:pPr>
+        <w:pStyle w:val="ListParagraph"/>
+        <w:numPr>
+          <w:ilvl w:val="1"/>
+          <w:numId w:val="28"/>
+        </w:numPr>
+        <w:rPr>
+          <w:sz w:val="24"/>
+          <w:szCs w:val="24"/>
+        </w:rPr>
+      </w:pPr>
+      <w:r>
+        <w:rPr>
+          <w:rFonts w:eastAsiaTheme="minorEastAsia"/>
+          <w:sz w:val="24"/>
+          <w:szCs w:val="24"/>
+        </w:rPr>
+        <w:t xml:space="preserve">Atributi - / </w:t>
+      </w:r>
+    </w:p>
+    <w:p>
+      <w:pPr>
+        <w:pStyle w:val="ListParagraph"/>
+        <w:numPr>
+          <w:ilvl w:val="1"/>
+          <w:numId w:val="28"/>
+        </w:numPr>
+        <w:rPr>
+          <w:sz w:val="24"/>
+          <w:szCs w:val="24"/>
+        </w:rPr>
+      </w:pPr>
+      <w:r>
+        <w:rPr>
+          <w:rFonts w:eastAsiaTheme="minorEastAsia"/>
+          <w:sz w:val="24"/>
+          <w:szCs w:val="24"/>
+        </w:rPr>
+        <w:t>Operacije – Knjiga (asocijacija)</w:t>
       </w:r>
     </w:p>
     <w:p>
@@ -3535,19 +3645,21 @@
         <w:pStyle w:val="ListParagraph"/>
         <w:numPr>
           <w:ilvl w:val="0"/>
-          <w:numId w:val="9"/>
-        </w:numPr>
-        <w:rPr>
-          <w:sz w:val="24"/>
-          <w:szCs w:val="24"/>
-        </w:rPr>
-      </w:pPr>
-      <w:r>
-        <w:rPr>
-          <w:sz w:val="24"/>
-          <w:szCs w:val="24"/>
-        </w:rPr>
-        <w:t>Ova klasa sadrži sljedeće metode:</w:t>
+          <w:numId w:val="27"/>
+        </w:numPr>
+        <w:rPr>
+          <w:rFonts w:eastAsiaTheme="minorEastAsia"/>
+          <w:sz w:val="24"/>
+          <w:szCs w:val="24"/>
+        </w:rPr>
+      </w:pPr>
+      <w:r>
+        <w:rPr>
+          <w:rFonts w:eastAsiaTheme="minorEastAsia"/>
+          <w:sz w:val="24"/>
+          <w:szCs w:val="24"/>
+        </w:rPr>
+        <w:t>Knjiga</w:t>
       </w:r>
     </w:p>
     <w:p>
@@ -3555,19 +3667,20 @@
         <w:pStyle w:val="ListParagraph"/>
         <w:numPr>
           <w:ilvl w:val="1"/>
-          <w:numId w:val="9"/>
-        </w:numPr>
-        <w:rPr>
-          <w:sz w:val="24"/>
-          <w:szCs w:val="24"/>
-        </w:rPr>
-      </w:pPr>
-      <w:r>
-        <w:rPr>
-          <w:sz w:val="24"/>
-          <w:szCs w:val="24"/>
-        </w:rPr>
-        <w:t>zapisiZahtjevZaZaduzenje – metoda koja u bazu zapisuje zahtjev za zaduženje studenta a kao parametar se šalje zahtjev za promjenu stanovanja</w:t>
+          <w:numId w:val="27"/>
+        </w:numPr>
+        <w:rPr>
+          <w:sz w:val="24"/>
+          <w:szCs w:val="24"/>
+        </w:rPr>
+      </w:pPr>
+      <w:r>
+        <w:rPr>
+          <w:rFonts w:eastAsiaTheme="minorEastAsia"/>
+          <w:sz w:val="24"/>
+          <w:szCs w:val="24"/>
+        </w:rPr>
+        <w:t>Atributi – Student (agregacija, jača je veza od asocijacije pa je veza između studenta i knjige agregacija)</w:t>
       </w:r>
     </w:p>
     <w:p>
@@ -3575,20 +3688,43 @@
         <w:pStyle w:val="ListParagraph"/>
         <w:numPr>
           <w:ilvl w:val="1"/>
-          <w:numId w:val="9"/>
-        </w:numPr>
-        <w:rPr>
-          <w:sz w:val="24"/>
-          <w:szCs w:val="24"/>
-        </w:rPr>
-      </w:pPr>
-      <w:r>
-        <w:rPr>
+          <w:numId w:val="27"/>
+        </w:numPr>
+        <w:rPr>
+          <w:sz w:val="24"/>
+          <w:szCs w:val="24"/>
+        </w:rPr>
+      </w:pPr>
+      <w:r>
+        <w:rPr>
+          <w:rFonts w:eastAsiaTheme="minorEastAsia"/>
           <w:sz w:val="24"/>
           <w:szCs w:val="24"/>
         </w:rPr>
         <w:lastRenderedPageBreak/>
-        <w:t>odobriZahtjevZaZaduzenje – metoda koja odobrava zahtjev za zaduzenje za studenta čiji je id proslijeđen kao parametar</w:t>
+        <w:t xml:space="preserve">Operacije - / </w:t>
+      </w:r>
+    </w:p>
+    <w:p>
+      <w:pPr>
+        <w:pStyle w:val="ListParagraph"/>
+        <w:numPr>
+          <w:ilvl w:val="0"/>
+          <w:numId w:val="26"/>
+        </w:numPr>
+        <w:rPr>
+          <w:rFonts w:eastAsiaTheme="minorEastAsia"/>
+          <w:sz w:val="24"/>
+          <w:szCs w:val="24"/>
+        </w:rPr>
+      </w:pPr>
+      <w:r>
+        <w:rPr>
+          <w:rFonts w:eastAsiaTheme="minorEastAsia"/>
+          <w:sz w:val="24"/>
+          <w:szCs w:val="24"/>
+        </w:rPr>
+        <w:t>Zahtjev – klase zahtjeva su izvedeni iz ove klase pa su sljedeće klase njena generalizacija:</w:t>
       </w:r>
     </w:p>
     <w:p>
@@ -3596,19 +3732,20 @@
         <w:pStyle w:val="ListParagraph"/>
         <w:numPr>
           <w:ilvl w:val="1"/>
-          <w:numId w:val="9"/>
-        </w:numPr>
-        <w:rPr>
-          <w:sz w:val="24"/>
-          <w:szCs w:val="24"/>
-        </w:rPr>
-      </w:pPr>
-      <w:r>
-        <w:rPr>
-          <w:sz w:val="24"/>
-          <w:szCs w:val="24"/>
-        </w:rPr>
-        <w:t>odbijZahtjevZaZaduzenje – metoda koja odbija zahtjev za zaduzenje za studenta čiji je id proslijeđen kao parametar</w:t>
+          <w:numId w:val="26"/>
+        </w:numPr>
+        <w:rPr>
+          <w:sz w:val="24"/>
+          <w:szCs w:val="24"/>
+        </w:rPr>
+      </w:pPr>
+      <w:r>
+        <w:rPr>
+          <w:rFonts w:eastAsiaTheme="minorEastAsia"/>
+          <w:sz w:val="24"/>
+          <w:szCs w:val="24"/>
+        </w:rPr>
+        <w:t>Zahtjev za promjenu stanovanja</w:t>
       </w:r>
     </w:p>
     <w:p>
@@ -3616,19 +3753,20 @@
         <w:pStyle w:val="ListParagraph"/>
         <w:numPr>
           <w:ilvl w:val="1"/>
-          <w:numId w:val="9"/>
-        </w:numPr>
-        <w:rPr>
-          <w:sz w:val="24"/>
-          <w:szCs w:val="24"/>
-        </w:rPr>
-      </w:pPr>
-      <w:r>
-        <w:rPr>
-          <w:sz w:val="24"/>
-          <w:szCs w:val="24"/>
-        </w:rPr>
-        <w:t>zapisiZahtjevZaRazduzenje – metoda koja u bazu zapisuje zahtjev za razduženje studenta a kao parametar se šalje zahtjev za promjenu stanovanja</w:t>
+          <w:numId w:val="26"/>
+        </w:numPr>
+        <w:rPr>
+          <w:sz w:val="24"/>
+          <w:szCs w:val="24"/>
+        </w:rPr>
+      </w:pPr>
+      <w:r>
+        <w:rPr>
+          <w:rFonts w:eastAsiaTheme="minorEastAsia"/>
+          <w:sz w:val="24"/>
+          <w:szCs w:val="24"/>
+        </w:rPr>
+        <w:t>Zahtjev za podizanje knjige</w:t>
       </w:r>
     </w:p>
     <w:p>
@@ -3636,19 +3774,20 @@
         <w:pStyle w:val="ListParagraph"/>
         <w:numPr>
           <w:ilvl w:val="1"/>
-          <w:numId w:val="9"/>
-        </w:numPr>
-        <w:rPr>
-          <w:sz w:val="24"/>
-          <w:szCs w:val="24"/>
-        </w:rPr>
-      </w:pPr>
-      <w:r>
-        <w:rPr>
-          <w:sz w:val="24"/>
-          <w:szCs w:val="24"/>
-        </w:rPr>
-        <w:t>odobriZahtjevZaRazduzenje / odbijZahtjevZaRazduzenje – odobrava/odbija razduzenje studenta</w:t>
+          <w:numId w:val="26"/>
+        </w:numPr>
+        <w:rPr>
+          <w:sz w:val="24"/>
+          <w:szCs w:val="24"/>
+        </w:rPr>
+      </w:pPr>
+      <w:r>
+        <w:rPr>
+          <w:rFonts w:eastAsiaTheme="minorEastAsia"/>
+          <w:sz w:val="24"/>
+          <w:szCs w:val="24"/>
+        </w:rPr>
+        <w:t>Zahtjev za rezervaciju sobe</w:t>
       </w:r>
     </w:p>
     <w:p>
@@ -3656,19 +3795,20 @@
         <w:pStyle w:val="ListParagraph"/>
         <w:numPr>
           <w:ilvl w:val="1"/>
-          <w:numId w:val="9"/>
-        </w:numPr>
-        <w:rPr>
-          <w:sz w:val="24"/>
-          <w:szCs w:val="24"/>
-        </w:rPr>
-      </w:pPr>
-      <w:r>
-        <w:rPr>
-          <w:sz w:val="24"/>
-          <w:szCs w:val="24"/>
-        </w:rPr>
-        <w:t>posaljiZahtjevZaKnjigu – metoda koja u bazi zapisuje zahtjev za podizanje knjige kao parametar se šalje zahtjev za podizanje knjige</w:t>
+          <w:numId w:val="26"/>
+        </w:numPr>
+        <w:rPr>
+          <w:sz w:val="24"/>
+          <w:szCs w:val="24"/>
+        </w:rPr>
+      </w:pPr>
+      <w:r>
+        <w:rPr>
+          <w:rFonts w:eastAsiaTheme="minorEastAsia"/>
+          <w:sz w:val="24"/>
+          <w:szCs w:val="24"/>
+        </w:rPr>
+        <w:t>Atributi – Student (agregacija)</w:t>
       </w:r>
     </w:p>
     <w:p>
@@ -3676,19 +3816,42 @@
         <w:pStyle w:val="ListParagraph"/>
         <w:numPr>
           <w:ilvl w:val="1"/>
-          <w:numId w:val="9"/>
-        </w:numPr>
-        <w:rPr>
-          <w:sz w:val="24"/>
-          <w:szCs w:val="24"/>
-        </w:rPr>
-      </w:pPr>
-      <w:r>
-        <w:rPr>
-          <w:sz w:val="24"/>
-          <w:szCs w:val="24"/>
-        </w:rPr>
-        <w:t>odobri/odbijZahtjevZaKnjigu - metoda koja odobrava/odbija zahtjev za podizanje knjige od strane studenta, kao parametar prima id zahtjeva</w:t>
+          <w:numId w:val="26"/>
+        </w:numPr>
+        <w:rPr>
+          <w:sz w:val="24"/>
+          <w:szCs w:val="24"/>
+        </w:rPr>
+      </w:pPr>
+      <w:r>
+        <w:rPr>
+          <w:rFonts w:eastAsiaTheme="minorEastAsia"/>
+          <w:sz w:val="24"/>
+          <w:szCs w:val="24"/>
+        </w:rPr>
+        <w:t xml:space="preserve">Operacije - / </w:t>
+      </w:r>
+    </w:p>
+    <w:p>
+      <w:pPr>
+        <w:pStyle w:val="ListParagraph"/>
+        <w:numPr>
+          <w:ilvl w:val="0"/>
+          <w:numId w:val="25"/>
+        </w:numPr>
+        <w:rPr>
+          <w:rFonts w:eastAsiaTheme="minorEastAsia"/>
+          <w:sz w:val="24"/>
+          <w:szCs w:val="24"/>
+        </w:rPr>
+      </w:pPr>
+      <w:r>
+        <w:rPr>
+          <w:rFonts w:eastAsiaTheme="minorEastAsia"/>
+          <w:sz w:val="24"/>
+          <w:szCs w:val="24"/>
+        </w:rPr>
+        <w:t>Zahtjev za promjenu stanovanja</w:t>
       </w:r>
     </w:p>
     <w:p>
@@ -3696,19 +3859,20 @@
         <w:pStyle w:val="ListParagraph"/>
         <w:numPr>
           <w:ilvl w:val="1"/>
-          <w:numId w:val="9"/>
-        </w:numPr>
-        <w:rPr>
-          <w:sz w:val="24"/>
-          <w:szCs w:val="24"/>
-        </w:rPr>
-      </w:pPr>
-      <w:r>
-        <w:rPr>
-          <w:sz w:val="24"/>
-          <w:szCs w:val="24"/>
-        </w:rPr>
-        <w:t>rezervisiTerminUSobi – metoda koja upisuje zahtjev za rezervisanje termina u sobi za zabavu a kao parametar se šalje zahtjev za rezervaciju sobe</w:t>
+          <w:numId w:val="25"/>
+        </w:numPr>
+        <w:rPr>
+          <w:sz w:val="24"/>
+          <w:szCs w:val="24"/>
+        </w:rPr>
+      </w:pPr>
+      <w:r>
+        <w:rPr>
+          <w:rFonts w:eastAsiaTheme="minorEastAsia"/>
+          <w:sz w:val="24"/>
+          <w:szCs w:val="24"/>
+        </w:rPr>
+        <w:t>Atributi - /</w:t>
       </w:r>
     </w:p>
     <w:p>
@@ -3716,19 +3880,42 @@
         <w:pStyle w:val="ListParagraph"/>
         <w:numPr>
           <w:ilvl w:val="1"/>
-          <w:numId w:val="9"/>
-        </w:numPr>
-        <w:rPr>
-          <w:sz w:val="24"/>
-          <w:szCs w:val="24"/>
-        </w:rPr>
-      </w:pPr>
-      <w:r>
-        <w:rPr>
-          <w:sz w:val="24"/>
-          <w:szCs w:val="24"/>
-        </w:rPr>
-        <w:t>odobri/odbijRezervacijuTerminaUSobi - metoda koja odobrava/odbija zahtjev za rezervaciju sobe za zabavu</w:t>
+          <w:numId w:val="25"/>
+        </w:numPr>
+        <w:rPr>
+          <w:sz w:val="24"/>
+          <w:szCs w:val="24"/>
+        </w:rPr>
+      </w:pPr>
+      <w:r>
+        <w:rPr>
+          <w:rFonts w:eastAsiaTheme="minorEastAsia"/>
+          <w:sz w:val="24"/>
+          <w:szCs w:val="24"/>
+        </w:rPr>
+        <w:t>Operacije - /</w:t>
+      </w:r>
+    </w:p>
+    <w:p>
+      <w:pPr>
+        <w:pStyle w:val="ListParagraph"/>
+        <w:numPr>
+          <w:ilvl w:val="0"/>
+          <w:numId w:val="24"/>
+        </w:numPr>
+        <w:rPr>
+          <w:rFonts w:eastAsiaTheme="minorEastAsia"/>
+          <w:sz w:val="24"/>
+          <w:szCs w:val="24"/>
+        </w:rPr>
+      </w:pPr>
+      <w:r>
+        <w:rPr>
+          <w:rFonts w:eastAsiaTheme="minorEastAsia"/>
+          <w:sz w:val="24"/>
+          <w:szCs w:val="24"/>
+        </w:rPr>
+        <w:t>Zahtjev za podizanje knjige</w:t>
       </w:r>
     </w:p>
     <w:p>
@@ -3736,19 +3923,20 @@
         <w:pStyle w:val="ListParagraph"/>
         <w:numPr>
           <w:ilvl w:val="1"/>
-          <w:numId w:val="9"/>
-        </w:numPr>
-        <w:rPr>
-          <w:sz w:val="24"/>
-          <w:szCs w:val="24"/>
-        </w:rPr>
-      </w:pPr>
-      <w:r>
-        <w:rPr>
-          <w:sz w:val="24"/>
-          <w:szCs w:val="24"/>
-        </w:rPr>
-        <w:t>umanjiBonove – metoda koja umanjuje broj bonova za studenta koji je proslijeđen kao parametar za broj koji je također proslijeđen kao parametar</w:t>
+          <w:numId w:val="24"/>
+        </w:numPr>
+        <w:rPr>
+          <w:sz w:val="24"/>
+          <w:szCs w:val="24"/>
+        </w:rPr>
+      </w:pPr>
+      <w:r>
+        <w:rPr>
+          <w:rFonts w:eastAsiaTheme="minorEastAsia"/>
+          <w:sz w:val="24"/>
+          <w:szCs w:val="24"/>
+        </w:rPr>
+        <w:t>Atributi – Knjiga (agregacija)</w:t>
       </w:r>
     </w:p>
     <w:p>
@@ -3756,19 +3944,42 @@
         <w:pStyle w:val="ListParagraph"/>
         <w:numPr>
           <w:ilvl w:val="1"/>
-          <w:numId w:val="9"/>
-        </w:numPr>
-        <w:rPr>
-          <w:sz w:val="24"/>
-          <w:szCs w:val="24"/>
-        </w:rPr>
-      </w:pPr>
-      <w:r>
-        <w:rPr>
-          <w:sz w:val="24"/>
-          <w:szCs w:val="24"/>
-        </w:rPr>
-        <w:t>regenerisiBonove – metoda koja postavlja broj bonova za studenta proslijeđenog kao parametar na 50 (zaduživanje)</w:t>
+          <w:numId w:val="24"/>
+        </w:numPr>
+        <w:rPr>
+          <w:sz w:val="24"/>
+          <w:szCs w:val="24"/>
+        </w:rPr>
+      </w:pPr>
+      <w:r>
+        <w:rPr>
+          <w:rFonts w:eastAsiaTheme="minorEastAsia"/>
+          <w:sz w:val="24"/>
+          <w:szCs w:val="24"/>
+        </w:rPr>
+        <w:t>Operacije - /</w:t>
+      </w:r>
+    </w:p>
+    <w:p>
+      <w:pPr>
+        <w:pStyle w:val="ListParagraph"/>
+        <w:numPr>
+          <w:ilvl w:val="0"/>
+          <w:numId w:val="23"/>
+        </w:numPr>
+        <w:rPr>
+          <w:rFonts w:eastAsiaTheme="minorEastAsia"/>
+          <w:sz w:val="24"/>
+          <w:szCs w:val="24"/>
+        </w:rPr>
+      </w:pPr>
+      <w:r>
+        <w:rPr>
+          <w:rFonts w:eastAsiaTheme="minorEastAsia"/>
+          <w:sz w:val="24"/>
+          <w:szCs w:val="24"/>
+        </w:rPr>
+        <w:t>Zahtjev za rezervaciju sobe</w:t>
       </w:r>
     </w:p>
     <w:p>
@@ -3776,19 +3987,41 @@
         <w:pStyle w:val="ListParagraph"/>
         <w:numPr>
           <w:ilvl w:val="1"/>
-          <w:numId w:val="9"/>
-        </w:numPr>
-        <w:rPr>
-          <w:sz w:val="24"/>
-          <w:szCs w:val="24"/>
-        </w:rPr>
-      </w:pPr>
-      <w:r>
-        <w:rPr>
-          <w:sz w:val="24"/>
-          <w:szCs w:val="24"/>
-        </w:rPr>
-        <w:t>brišiBonove - metoda koja postavlja broj bonova na 0 za sve studente koji nisu zaduženi za novonastali mjesec</w:t>
+          <w:numId w:val="23"/>
+        </w:numPr>
+        <w:rPr>
+          <w:sz w:val="24"/>
+          <w:szCs w:val="24"/>
+        </w:rPr>
+      </w:pPr>
+      <w:r>
+        <w:rPr>
+          <w:rFonts w:eastAsiaTheme="minorEastAsia"/>
+          <w:sz w:val="24"/>
+          <w:szCs w:val="24"/>
+        </w:rPr>
+        <w:t>Atributi - /</w:t>
+      </w:r>
+    </w:p>
+    <w:p>
+      <w:pPr>
+        <w:pStyle w:val="ListParagraph"/>
+        <w:numPr>
+          <w:ilvl w:val="1"/>
+          <w:numId w:val="23"/>
+        </w:numPr>
+        <w:rPr>
+          <w:sz w:val="24"/>
+          <w:szCs w:val="24"/>
+        </w:rPr>
+      </w:pPr>
+      <w:r>
+        <w:rPr>
+          <w:rFonts w:eastAsiaTheme="minorEastAsia"/>
+          <w:sz w:val="24"/>
+          <w:szCs w:val="24"/>
+        </w:rPr>
+        <w:t>Operacije - /</w:t>
       </w:r>
     </w:p>
     <w:p>
@@ -3796,21 +4029,75 @@
         <w:pStyle w:val="ListParagraph"/>
         <w:numPr>
           <w:ilvl w:val="0"/>
-          <w:numId w:val="6"/>
-        </w:numPr>
-        <w:rPr>
-          <w:rFonts w:eastAsiaTheme="minorEastAsia"/>
-          <w:sz w:val="24"/>
-          <w:szCs w:val="24"/>
-        </w:rPr>
-      </w:pPr>
-      <w:r>
-        <w:rPr>
-          <w:sz w:val="24"/>
-          <w:szCs w:val="24"/>
-        </w:rPr>
-        <w:t>Od konstruktora klasa sadrži samo konstruktor bez parametara</w:t>
-      </w:r>
+          <w:numId w:val="22"/>
+        </w:numPr>
+        <w:rPr>
+          <w:rFonts w:eastAsiaTheme="minorEastAsia"/>
+          <w:sz w:val="24"/>
+          <w:szCs w:val="24"/>
+        </w:rPr>
+      </w:pPr>
+      <w:r>
+        <w:rPr>
+          <w:rFonts w:eastAsiaTheme="minorEastAsia"/>
+          <w:sz w:val="24"/>
+          <w:szCs w:val="24"/>
+        </w:rPr>
+        <w:t>Studentski dom</w:t>
+      </w:r>
+    </w:p>
+    <w:p>
+      <w:pPr>
+        <w:pStyle w:val="ListParagraph"/>
+        <w:numPr>
+          <w:ilvl w:val="1"/>
+          <w:numId w:val="22"/>
+        </w:numPr>
+        <w:rPr>
+          <w:sz w:val="24"/>
+          <w:szCs w:val="24"/>
+        </w:rPr>
+      </w:pPr>
+      <w:r>
+        <w:rPr>
+          <w:rFonts w:eastAsiaTheme="minorEastAsia"/>
+          <w:sz w:val="24"/>
+          <w:szCs w:val="24"/>
+        </w:rPr>
+        <w:t>Atributi – Student (agregacija), Upravitelj zaduzivanja (kompozicija), Upravitelj bibliotekom (kompozicija), Upravitelj sobom za zabavu (kompozicija), Upravitelj hranom (kompozicija), Zahtjev (kompozicija)</w:t>
+      </w:r>
+    </w:p>
+    <w:p>
+      <w:pPr>
+        <w:pStyle w:val="ListParagraph"/>
+        <w:numPr>
+          <w:ilvl w:val="1"/>
+          <w:numId w:val="22"/>
+        </w:numPr>
+        <w:rPr>
+          <w:sz w:val="24"/>
+          <w:szCs w:val="24"/>
+        </w:rPr>
+      </w:pPr>
+      <w:r>
+        <w:rPr>
+          <w:rFonts w:eastAsiaTheme="minorEastAsia"/>
+          <w:sz w:val="24"/>
+          <w:szCs w:val="24"/>
+        </w:rPr>
+        <w:t>Operacije - /</w:t>
+      </w:r>
+    </w:p>
+    <w:p>
+      <w:pPr>
+        <w:pStyle w:val="ListParagraph"/>
+        <w:rPr>
+          <w:sz w:val="24"/>
+          <w:szCs w:val="24"/>
+        </w:rPr>
+      </w:pPr>
+      <w:bookmarkStart w:id="0" w:name="_GoBack"/>
+      <w:bookmarkEnd w:id="0"/>
     </w:p>
     <w:p>
       <w:pPr>
@@ -4062,6 +4349,119 @@
     </w:lvl>
   </w:abstractNum>
   <w:abstractNum w:abstractNumId="2">
+    <w:nsid w:val="068600AB"/>
+    <w:multiLevelType w:val="hybridMultilevel"/>
+    <w:tmpl w:val="A2726DE8"/>
+    <w:lvl w:ilvl="0" w:tplc="B908F364">
+      <w:start w:val="1"/>
+      <w:numFmt w:val="bullet"/>
+      <w:lvlText w:val=""/>
+      <w:lvlJc w:val="left"/>
+      <w:pPr>
+        <w:ind w:left="720" w:hanging="360"/>
+      </w:pPr>
+      <w:rPr>
+        <w:rFonts w:ascii="Symbol" w:hAnsi="Symbol" w:hint="default"/>
+      </w:rPr>
+    </w:lvl>
+    <w:lvl w:ilvl="1" w:tplc="EC2A93F8">
+      <w:start w:val="1"/>
+      <w:numFmt w:val="bullet"/>
+      <w:lvlText w:val="o"/>
+      <w:lvlJc w:val="left"/>
+      <w:pPr>
+        <w:ind w:left="1440" w:hanging="360"/>
+      </w:pPr>
+      <w:rPr>
+        <w:rFonts w:ascii="Courier New" w:hAnsi="Courier New" w:hint="default"/>
+      </w:rPr>
+    </w:lvl>
+    <w:lvl w:ilvl="2" w:tplc="0652EBF2">
+      <w:start w:val="1"/>
+      <w:numFmt w:val="bullet"/>
+      <w:lvlText w:val=""/>
+      <w:lvlJc w:val="left"/>
+      <w:pPr>
+        <w:ind w:left="2160" w:hanging="360"/>
+      </w:pPr>
+      <w:rPr>
+        <w:rFonts w:ascii="Wingdings" w:hAnsi="Wingdings" w:hint="default"/>
+      </w:rPr>
+    </w:lvl>
+    <w:lvl w:ilvl="3" w:tplc="597C8158">
+      <w:start w:val="1"/>
+      <w:numFmt w:val="bullet"/>
+      <w:lvlText w:val=""/>
+      <w:lvlJc w:val="left"/>
+      <w:pPr>
+        <w:ind w:left="2880" w:hanging="360"/>
+      </w:pPr>
+      <w:rPr>
+        <w:rFonts w:ascii="Symbol" w:hAnsi="Symbol" w:hint="default"/>
+      </w:rPr>
+    </w:lvl>
+    <w:lvl w:ilvl="4" w:tplc="B614C024">
+      <w:start w:val="1"/>
+      <w:numFmt w:val="bullet"/>
+      <w:lvlText w:val="o"/>
+      <w:lvlJc w:val="left"/>
+      <w:pPr>
+        <w:ind w:left="3600" w:hanging="360"/>
+      </w:pPr>
+      <w:rPr>
+        <w:rFonts w:ascii="Courier New" w:hAnsi="Courier New" w:hint="default"/>
+      </w:rPr>
+    </w:lvl>
+    <w:lvl w:ilvl="5" w:tplc="A148DD62">
+      <w:start w:val="1"/>
+      <w:numFmt w:val="bullet"/>
+      <w:lvlText w:val=""/>
+      <w:lvlJc w:val="left"/>
+      <w:pPr>
+        <w:ind w:left="4320" w:hanging="360"/>
+      </w:pPr>
+      <w:rPr>
+        <w:rFonts w:ascii="Wingdings" w:hAnsi="Wingdings" w:hint="default"/>
+      </w:rPr>
+    </w:lvl>
+    <w:lvl w:ilvl="6" w:tplc="791240E0">
+      <w:start w:val="1"/>
+      <w:numFmt w:val="bullet"/>
+      <w:lvlText w:val=""/>
+      <w:lvlJc w:val="left"/>
+      <w:pPr>
+        <w:ind w:left="5040" w:hanging="360"/>
+      </w:pPr>
+      <w:rPr>
+        <w:rFonts w:ascii="Symbol" w:hAnsi="Symbol" w:hint="default"/>
+      </w:rPr>
+    </w:lvl>
+    <w:lvl w:ilvl="7" w:tplc="1B2AA302">
+      <w:start w:val="1"/>
+      <w:numFmt w:val="bullet"/>
+      <w:lvlText w:val="o"/>
+      <w:lvlJc w:val="left"/>
+      <w:pPr>
+        <w:ind w:left="5760" w:hanging="360"/>
+      </w:pPr>
+      <w:rPr>
+        <w:rFonts w:ascii="Courier New" w:hAnsi="Courier New" w:hint="default"/>
+      </w:rPr>
+    </w:lvl>
+    <w:lvl w:ilvl="8" w:tplc="22F67C4C">
+      <w:start w:val="1"/>
+      <w:numFmt w:val="bullet"/>
+      <w:lvlText w:val=""/>
+      <w:lvlJc w:val="left"/>
+      <w:pPr>
+        <w:ind w:left="6480" w:hanging="360"/>
+      </w:pPr>
+      <w:rPr>
+        <w:rFonts w:ascii="Wingdings" w:hAnsi="Wingdings" w:hint="default"/>
+      </w:rPr>
+    </w:lvl>
+  </w:abstractNum>
+  <w:abstractNum w:abstractNumId="3">
     <w:nsid w:val="0702037A"/>
     <w:multiLevelType w:val="hybridMultilevel"/>
     <w:tmpl w:val="FE92D11C"/>
@@ -4174,7 +4574,120 @@
       </w:rPr>
     </w:lvl>
   </w:abstractNum>
-  <w:abstractNum w:abstractNumId="3">
+  <w:abstractNum w:abstractNumId="4">
+    <w:nsid w:val="09E9523E"/>
+    <w:multiLevelType w:val="hybridMultilevel"/>
+    <w:tmpl w:val="96666FFE"/>
+    <w:lvl w:ilvl="0" w:tplc="F2CAE79A">
+      <w:start w:val="1"/>
+      <w:numFmt w:val="bullet"/>
+      <w:lvlText w:val=""/>
+      <w:lvlJc w:val="left"/>
+      <w:pPr>
+        <w:ind w:left="720" w:hanging="360"/>
+      </w:pPr>
+      <w:rPr>
+        <w:rFonts w:ascii="Symbol" w:hAnsi="Symbol" w:hint="default"/>
+      </w:rPr>
+    </w:lvl>
+    <w:lvl w:ilvl="1" w:tplc="BEB24D9E">
+      <w:start w:val="1"/>
+      <w:numFmt w:val="bullet"/>
+      <w:lvlText w:val="o"/>
+      <w:lvlJc w:val="left"/>
+      <w:pPr>
+        <w:ind w:left="1440" w:hanging="360"/>
+      </w:pPr>
+      <w:rPr>
+        <w:rFonts w:ascii="Courier New" w:hAnsi="Courier New" w:hint="default"/>
+      </w:rPr>
+    </w:lvl>
+    <w:lvl w:ilvl="2" w:tplc="1890B35E">
+      <w:start w:val="1"/>
+      <w:numFmt w:val="bullet"/>
+      <w:lvlText w:val=""/>
+      <w:lvlJc w:val="left"/>
+      <w:pPr>
+        <w:ind w:left="2160" w:hanging="360"/>
+      </w:pPr>
+      <w:rPr>
+        <w:rFonts w:ascii="Wingdings" w:hAnsi="Wingdings" w:hint="default"/>
+      </w:rPr>
+    </w:lvl>
+    <w:lvl w:ilvl="3" w:tplc="9AF2B214">
+      <w:start w:val="1"/>
+      <w:numFmt w:val="bullet"/>
+      <w:lvlText w:val=""/>
+      <w:lvlJc w:val="left"/>
+      <w:pPr>
+        <w:ind w:left="2880" w:hanging="360"/>
+      </w:pPr>
+      <w:rPr>
+        <w:rFonts w:ascii="Symbol" w:hAnsi="Symbol" w:hint="default"/>
+      </w:rPr>
+    </w:lvl>
+    <w:lvl w:ilvl="4" w:tplc="3BA21702">
+      <w:start w:val="1"/>
+      <w:numFmt w:val="bullet"/>
+      <w:lvlText w:val="o"/>
+      <w:lvlJc w:val="left"/>
+      <w:pPr>
+        <w:ind w:left="3600" w:hanging="360"/>
+      </w:pPr>
+      <w:rPr>
+        <w:rFonts w:ascii="Courier New" w:hAnsi="Courier New" w:hint="default"/>
+      </w:rPr>
+    </w:lvl>
+    <w:lvl w:ilvl="5" w:tplc="2BAA6DAC">
+      <w:start w:val="1"/>
+      <w:numFmt w:val="bullet"/>
+      <w:lvlText w:val=""/>
+      <w:lvlJc w:val="left"/>
+      <w:pPr>
+        <w:ind w:left="4320" w:hanging="360"/>
+      </w:pPr>
+      <w:rPr>
+        <w:rFonts w:ascii="Wingdings" w:hAnsi="Wingdings" w:hint="default"/>
+      </w:rPr>
+    </w:lvl>
+    <w:lvl w:ilvl="6" w:tplc="DEB8B362">
+      <w:start w:val="1"/>
+      <w:numFmt w:val="bullet"/>
+      <w:lvlText w:val=""/>
+      <w:lvlJc w:val="left"/>
+      <w:pPr>
+        <w:ind w:left="5040" w:hanging="360"/>
+      </w:pPr>
+      <w:rPr>
+        <w:rFonts w:ascii="Symbol" w:hAnsi="Symbol" w:hint="default"/>
+      </w:rPr>
+    </w:lvl>
+    <w:lvl w:ilvl="7" w:tplc="3238DDC8">
+      <w:start w:val="1"/>
+      <w:numFmt w:val="bullet"/>
+      <w:lvlText w:val="o"/>
+      <w:lvlJc w:val="left"/>
+      <w:pPr>
+        <w:ind w:left="5760" w:hanging="360"/>
+      </w:pPr>
+      <w:rPr>
+        <w:rFonts w:ascii="Courier New" w:hAnsi="Courier New" w:hint="default"/>
+      </w:rPr>
+    </w:lvl>
+    <w:lvl w:ilvl="8" w:tplc="F54C0EA0">
+      <w:start w:val="1"/>
+      <w:numFmt w:val="bullet"/>
+      <w:lvlText w:val=""/>
+      <w:lvlJc w:val="left"/>
+      <w:pPr>
+        <w:ind w:left="6480" w:hanging="360"/>
+      </w:pPr>
+      <w:rPr>
+        <w:rFonts w:ascii="Wingdings" w:hAnsi="Wingdings" w:hint="default"/>
+      </w:rPr>
+    </w:lvl>
+  </w:abstractNum>
+  <w:abstractNum w:abstractNumId="5">
     <w:nsid w:val="127E10B9"/>
     <w:multiLevelType w:val="hybridMultilevel"/>
     <w:tmpl w:val="84401F18"/>
@@ -4287,7 +4800,7 @@
       </w:rPr>
     </w:lvl>
   </w:abstractNum>
-  <w:abstractNum w:abstractNumId="4">
+  <w:abstractNum w:abstractNumId="6">
     <w:nsid w:val="15FF1102"/>
     <w:multiLevelType w:val="hybridMultilevel"/>
     <w:tmpl w:val="3F64712C"/>
@@ -4400,7 +4913,233 @@
       </w:rPr>
     </w:lvl>
   </w:abstractNum>
-  <w:abstractNum w:abstractNumId="5">
+  <w:abstractNum w:abstractNumId="7">
+    <w:nsid w:val="17A010CE"/>
+    <w:multiLevelType w:val="hybridMultilevel"/>
+    <w:tmpl w:val="B5F27CA0"/>
+    <w:lvl w:ilvl="0" w:tplc="633A1D9A">
+      <w:start w:val="1"/>
+      <w:numFmt w:val="bullet"/>
+      <w:lvlText w:val=""/>
+      <w:lvlJc w:val="left"/>
+      <w:pPr>
+        <w:ind w:left="720" w:hanging="360"/>
+      </w:pPr>
+      <w:rPr>
+        <w:rFonts w:ascii="Symbol" w:hAnsi="Symbol" w:hint="default"/>
+      </w:rPr>
+    </w:lvl>
+    <w:lvl w:ilvl="1" w:tplc="045238D0">
+      <w:start w:val="1"/>
+      <w:numFmt w:val="bullet"/>
+      <w:lvlText w:val="o"/>
+      <w:lvlJc w:val="left"/>
+      <w:pPr>
+        <w:ind w:left="1440" w:hanging="360"/>
+      </w:pPr>
+      <w:rPr>
+        <w:rFonts w:ascii="Courier New" w:hAnsi="Courier New" w:hint="default"/>
+      </w:rPr>
+    </w:lvl>
+    <w:lvl w:ilvl="2" w:tplc="E6888ED2">
+      <w:start w:val="1"/>
+      <w:numFmt w:val="bullet"/>
+      <w:lvlText w:val=""/>
+      <w:lvlJc w:val="left"/>
+      <w:pPr>
+        <w:ind w:left="2160" w:hanging="360"/>
+      </w:pPr>
+      <w:rPr>
+        <w:rFonts w:ascii="Wingdings" w:hAnsi="Wingdings" w:hint="default"/>
+      </w:rPr>
+    </w:lvl>
+    <w:lvl w:ilvl="3" w:tplc="9648DC84">
+      <w:start w:val="1"/>
+      <w:numFmt w:val="bullet"/>
+      <w:lvlText w:val=""/>
+      <w:lvlJc w:val="left"/>
+      <w:pPr>
+        <w:ind w:left="2880" w:hanging="360"/>
+      </w:pPr>
+      <w:rPr>
+        <w:rFonts w:ascii="Symbol" w:hAnsi="Symbol" w:hint="default"/>
+      </w:rPr>
+    </w:lvl>
+    <w:lvl w:ilvl="4" w:tplc="65866192">
+      <w:start w:val="1"/>
+      <w:numFmt w:val="bullet"/>
+      <w:lvlText w:val="o"/>
+      <w:lvlJc w:val="left"/>
+      <w:pPr>
+        <w:ind w:left="3600" w:hanging="360"/>
+      </w:pPr>
+      <w:rPr>
+        <w:rFonts w:ascii="Courier New" w:hAnsi="Courier New" w:hint="default"/>
+      </w:rPr>
+    </w:lvl>
+    <w:lvl w:ilvl="5" w:tplc="76261AAA">
+      <w:start w:val="1"/>
+      <w:numFmt w:val="bullet"/>
+      <w:lvlText w:val=""/>
+      <w:lvlJc w:val="left"/>
+      <w:pPr>
+        <w:ind w:left="4320" w:hanging="360"/>
+      </w:pPr>
+      <w:rPr>
+        <w:rFonts w:ascii="Wingdings" w:hAnsi="Wingdings" w:hint="default"/>
+      </w:rPr>
+    </w:lvl>
+    <w:lvl w:ilvl="6" w:tplc="3AAE9368">
+      <w:start w:val="1"/>
+      <w:numFmt w:val="bullet"/>
+      <w:lvlText w:val=""/>
+      <w:lvlJc w:val="left"/>
+      <w:pPr>
+        <w:ind w:left="5040" w:hanging="360"/>
+      </w:pPr>
+      <w:rPr>
+        <w:rFonts w:ascii="Symbol" w:hAnsi="Symbol" w:hint="default"/>
+      </w:rPr>
+    </w:lvl>
+    <w:lvl w:ilvl="7" w:tplc="A51817D4">
+      <w:start w:val="1"/>
+      <w:numFmt w:val="bullet"/>
+      <w:lvlText w:val="o"/>
+      <w:lvlJc w:val="left"/>
+      <w:pPr>
+        <w:ind w:left="5760" w:hanging="360"/>
+      </w:pPr>
+      <w:rPr>
+        <w:rFonts w:ascii="Courier New" w:hAnsi="Courier New" w:hint="default"/>
+      </w:rPr>
+    </w:lvl>
+    <w:lvl w:ilvl="8" w:tplc="8A7ACE46">
+      <w:start w:val="1"/>
+      <w:numFmt w:val="bullet"/>
+      <w:lvlText w:val=""/>
+      <w:lvlJc w:val="left"/>
+      <w:pPr>
+        <w:ind w:left="6480" w:hanging="360"/>
+      </w:pPr>
+      <w:rPr>
+        <w:rFonts w:ascii="Wingdings" w:hAnsi="Wingdings" w:hint="default"/>
+      </w:rPr>
+    </w:lvl>
+  </w:abstractNum>
+  <w:abstractNum w:abstractNumId="8">
+    <w:nsid w:val="18FA6C53"/>
+    <w:multiLevelType w:val="hybridMultilevel"/>
+    <w:tmpl w:val="F3827992"/>
+    <w:lvl w:ilvl="0" w:tplc="73BA477C">
+      <w:start w:val="1"/>
+      <w:numFmt w:val="bullet"/>
+      <w:lvlText w:val=""/>
+      <w:lvlJc w:val="left"/>
+      <w:pPr>
+        <w:ind w:left="720" w:hanging="360"/>
+      </w:pPr>
+      <w:rPr>
+        <w:rFonts w:ascii="Symbol" w:hAnsi="Symbol" w:hint="default"/>
+      </w:rPr>
+    </w:lvl>
+    <w:lvl w:ilvl="1" w:tplc="E1F2A826">
+      <w:start w:val="1"/>
+      <w:numFmt w:val="bullet"/>
+      <w:lvlText w:val="o"/>
+      <w:lvlJc w:val="left"/>
+      <w:pPr>
+        <w:ind w:left="1440" w:hanging="360"/>
+      </w:pPr>
+      <w:rPr>
+        <w:rFonts w:ascii="Courier New" w:hAnsi="Courier New" w:hint="default"/>
+      </w:rPr>
+    </w:lvl>
+    <w:lvl w:ilvl="2" w:tplc="39A613A0">
+      <w:start w:val="1"/>
+      <w:numFmt w:val="bullet"/>
+      <w:lvlText w:val=""/>
+      <w:lvlJc w:val="left"/>
+      <w:pPr>
+        <w:ind w:left="2160" w:hanging="360"/>
+      </w:pPr>
+      <w:rPr>
+        <w:rFonts w:ascii="Wingdings" w:hAnsi="Wingdings" w:hint="default"/>
+      </w:rPr>
+    </w:lvl>
+    <w:lvl w:ilvl="3" w:tplc="2FA8A334">
+      <w:start w:val="1"/>
+      <w:numFmt w:val="bullet"/>
+      <w:lvlText w:val=""/>
+      <w:lvlJc w:val="left"/>
+      <w:pPr>
+        <w:ind w:left="2880" w:hanging="360"/>
+      </w:pPr>
+      <w:rPr>
+        <w:rFonts w:ascii="Symbol" w:hAnsi="Symbol" w:hint="default"/>
+      </w:rPr>
+    </w:lvl>
+    <w:lvl w:ilvl="4" w:tplc="911AFF7E">
+      <w:start w:val="1"/>
+      <w:numFmt w:val="bullet"/>
+      <w:lvlText w:val="o"/>
+      <w:lvlJc w:val="left"/>
+      <w:pPr>
+        <w:ind w:left="3600" w:hanging="360"/>
+      </w:pPr>
+      <w:rPr>
+        <w:rFonts w:ascii="Courier New" w:hAnsi="Courier New" w:hint="default"/>
+      </w:rPr>
+    </w:lvl>
+    <w:lvl w:ilvl="5" w:tplc="14F44712">
+      <w:start w:val="1"/>
+      <w:numFmt w:val="bullet"/>
+      <w:lvlText w:val=""/>
+      <w:lvlJc w:val="left"/>
+      <w:pPr>
+        <w:ind w:left="4320" w:hanging="360"/>
+      </w:pPr>
+      <w:rPr>
+        <w:rFonts w:ascii="Wingdings" w:hAnsi="Wingdings" w:hint="default"/>
+      </w:rPr>
+    </w:lvl>
+    <w:lvl w:ilvl="6" w:tplc="EF789500">
+      <w:start w:val="1"/>
+      <w:numFmt w:val="bullet"/>
+      <w:lvlText w:val=""/>
+      <w:lvlJc w:val="left"/>
+      <w:pPr>
+        <w:ind w:left="5040" w:hanging="360"/>
+      </w:pPr>
+      <w:rPr>
+        <w:rFonts w:ascii="Symbol" w:hAnsi="Symbol" w:hint="default"/>
+      </w:rPr>
+    </w:lvl>
+    <w:lvl w:ilvl="7" w:tplc="A9246C34">
+      <w:start w:val="1"/>
+      <w:numFmt w:val="bullet"/>
+      <w:lvlText w:val="o"/>
+      <w:lvlJc w:val="left"/>
+      <w:pPr>
+        <w:ind w:left="5760" w:hanging="360"/>
+      </w:pPr>
+      <w:rPr>
+        <w:rFonts w:ascii="Courier New" w:hAnsi="Courier New" w:hint="default"/>
+      </w:rPr>
+    </w:lvl>
+    <w:lvl w:ilvl="8" w:tplc="63CE5AC2">
+      <w:start w:val="1"/>
+      <w:numFmt w:val="bullet"/>
+      <w:lvlText w:val=""/>
+      <w:lvlJc w:val="left"/>
+      <w:pPr>
+        <w:ind w:left="6480" w:hanging="360"/>
+      </w:pPr>
+      <w:rPr>
+        <w:rFonts w:ascii="Wingdings" w:hAnsi="Wingdings" w:hint="default"/>
+      </w:rPr>
+    </w:lvl>
+  </w:abstractNum>
+  <w:abstractNum w:abstractNumId="9">
     <w:nsid w:val="1D527F7D"/>
     <w:multiLevelType w:val="hybridMultilevel"/>
     <w:tmpl w:val="667C2348"/>
@@ -4513,7 +5252,120 @@
       </w:rPr>
     </w:lvl>
   </w:abstractNum>
-  <w:abstractNum w:abstractNumId="6">
+  <w:abstractNum w:abstractNumId="10">
+    <w:nsid w:val="1DB31C03"/>
+    <w:multiLevelType w:val="hybridMultilevel"/>
+    <w:tmpl w:val="B6DEE1F2"/>
+    <w:lvl w:ilvl="0" w:tplc="AE8CAFBE">
+      <w:start w:val="1"/>
+      <w:numFmt w:val="bullet"/>
+      <w:lvlText w:val=""/>
+      <w:lvlJc w:val="left"/>
+      <w:pPr>
+        <w:ind w:left="720" w:hanging="360"/>
+      </w:pPr>
+      <w:rPr>
+        <w:rFonts w:ascii="Symbol" w:hAnsi="Symbol" w:hint="default"/>
+      </w:rPr>
+    </w:lvl>
+    <w:lvl w:ilvl="1" w:tplc="A1D2A530">
+      <w:start w:val="1"/>
+      <w:numFmt w:val="bullet"/>
+      <w:lvlText w:val="o"/>
+      <w:lvlJc w:val="left"/>
+      <w:pPr>
+        <w:ind w:left="1440" w:hanging="360"/>
+      </w:pPr>
+      <w:rPr>
+        <w:rFonts w:ascii="Courier New" w:hAnsi="Courier New" w:hint="default"/>
+      </w:rPr>
+    </w:lvl>
+    <w:lvl w:ilvl="2" w:tplc="BAD4F758">
+      <w:start w:val="1"/>
+      <w:numFmt w:val="bullet"/>
+      <w:lvlText w:val=""/>
+      <w:lvlJc w:val="left"/>
+      <w:pPr>
+        <w:ind w:left="2160" w:hanging="360"/>
+      </w:pPr>
+      <w:rPr>
+        <w:rFonts w:ascii="Wingdings" w:hAnsi="Wingdings" w:hint="default"/>
+      </w:rPr>
+    </w:lvl>
+    <w:lvl w:ilvl="3" w:tplc="88B877BE">
+      <w:start w:val="1"/>
+      <w:numFmt w:val="bullet"/>
+      <w:lvlText w:val=""/>
+      <w:lvlJc w:val="left"/>
+      <w:pPr>
+        <w:ind w:left="2880" w:hanging="360"/>
+      </w:pPr>
+      <w:rPr>
+        <w:rFonts w:ascii="Symbol" w:hAnsi="Symbol" w:hint="default"/>
+      </w:rPr>
+    </w:lvl>
+    <w:lvl w:ilvl="4" w:tplc="2C8EAB76">
+      <w:start w:val="1"/>
+      <w:numFmt w:val="bullet"/>
+      <w:lvlText w:val="o"/>
+      <w:lvlJc w:val="left"/>
+      <w:pPr>
+        <w:ind w:left="3600" w:hanging="360"/>
+      </w:pPr>
+      <w:rPr>
+        <w:rFonts w:ascii="Courier New" w:hAnsi="Courier New" w:hint="default"/>
+      </w:rPr>
+    </w:lvl>
+    <w:lvl w:ilvl="5" w:tplc="758031C2">
+      <w:start w:val="1"/>
+      <w:numFmt w:val="bullet"/>
+      <w:lvlText w:val=""/>
+      <w:lvlJc w:val="left"/>
+      <w:pPr>
+        <w:ind w:left="4320" w:hanging="360"/>
+      </w:pPr>
+      <w:rPr>
+        <w:rFonts w:ascii="Wingdings" w:hAnsi="Wingdings" w:hint="default"/>
+      </w:rPr>
+    </w:lvl>
+    <w:lvl w:ilvl="6" w:tplc="446E90C0">
+      <w:start w:val="1"/>
+      <w:numFmt w:val="bullet"/>
+      <w:lvlText w:val=""/>
+      <w:lvlJc w:val="left"/>
+      <w:pPr>
+        <w:ind w:left="5040" w:hanging="360"/>
+      </w:pPr>
+      <w:rPr>
+        <w:rFonts w:ascii="Symbol" w:hAnsi="Symbol" w:hint="default"/>
+      </w:rPr>
+    </w:lvl>
+    <w:lvl w:ilvl="7" w:tplc="BDAAA2D2">
+      <w:start w:val="1"/>
+      <w:numFmt w:val="bullet"/>
+      <w:lvlText w:val="o"/>
+      <w:lvlJc w:val="left"/>
+      <w:pPr>
+        <w:ind w:left="5760" w:hanging="360"/>
+      </w:pPr>
+      <w:rPr>
+        <w:rFonts w:ascii="Courier New" w:hAnsi="Courier New" w:hint="default"/>
+      </w:rPr>
+    </w:lvl>
+    <w:lvl w:ilvl="8" w:tplc="D6F638DA">
+      <w:start w:val="1"/>
+      <w:numFmt w:val="bullet"/>
+      <w:lvlText w:val=""/>
+      <w:lvlJc w:val="left"/>
+      <w:pPr>
+        <w:ind w:left="6480" w:hanging="360"/>
+      </w:pPr>
+      <w:rPr>
+        <w:rFonts w:ascii="Wingdings" w:hAnsi="Wingdings" w:hint="default"/>
+      </w:rPr>
+    </w:lvl>
+  </w:abstractNum>
+  <w:abstractNum w:abstractNumId="11">
     <w:nsid w:val="2A983658"/>
     <w:multiLevelType w:val="hybridMultilevel"/>
     <w:tmpl w:val="1DFA8A40"/>
@@ -4626,7 +5478,120 @@
       </w:rPr>
     </w:lvl>
   </w:abstractNum>
-  <w:abstractNum w:abstractNumId="7">
+  <w:abstractNum w:abstractNumId="12">
+    <w:nsid w:val="2C334974"/>
+    <w:multiLevelType w:val="hybridMultilevel"/>
+    <w:tmpl w:val="7D163AA8"/>
+    <w:lvl w:ilvl="0" w:tplc="D0D408D6">
+      <w:start w:val="1"/>
+      <w:numFmt w:val="bullet"/>
+      <w:lvlText w:val=""/>
+      <w:lvlJc w:val="left"/>
+      <w:pPr>
+        <w:ind w:left="720" w:hanging="360"/>
+      </w:pPr>
+      <w:rPr>
+        <w:rFonts w:ascii="Symbol" w:hAnsi="Symbol" w:hint="default"/>
+      </w:rPr>
+    </w:lvl>
+    <w:lvl w:ilvl="1" w:tplc="5854E044">
+      <w:start w:val="1"/>
+      <w:numFmt w:val="bullet"/>
+      <w:lvlText w:val="o"/>
+      <w:lvlJc w:val="left"/>
+      <w:pPr>
+        <w:ind w:left="1440" w:hanging="360"/>
+      </w:pPr>
+      <w:rPr>
+        <w:rFonts w:ascii="Courier New" w:hAnsi="Courier New" w:hint="default"/>
+      </w:rPr>
+    </w:lvl>
+    <w:lvl w:ilvl="2" w:tplc="30E8BB34">
+      <w:start w:val="1"/>
+      <w:numFmt w:val="bullet"/>
+      <w:lvlText w:val=""/>
+      <w:lvlJc w:val="left"/>
+      <w:pPr>
+        <w:ind w:left="2160" w:hanging="360"/>
+      </w:pPr>
+      <w:rPr>
+        <w:rFonts w:ascii="Wingdings" w:hAnsi="Wingdings" w:hint="default"/>
+      </w:rPr>
+    </w:lvl>
+    <w:lvl w:ilvl="3" w:tplc="53ECF004">
+      <w:start w:val="1"/>
+      <w:numFmt w:val="bullet"/>
+      <w:lvlText w:val=""/>
+      <w:lvlJc w:val="left"/>
+      <w:pPr>
+        <w:ind w:left="2880" w:hanging="360"/>
+      </w:pPr>
+      <w:rPr>
+        <w:rFonts w:ascii="Symbol" w:hAnsi="Symbol" w:hint="default"/>
+      </w:rPr>
+    </w:lvl>
+    <w:lvl w:ilvl="4" w:tplc="792E3838">
+      <w:start w:val="1"/>
+      <w:numFmt w:val="bullet"/>
+      <w:lvlText w:val="o"/>
+      <w:lvlJc w:val="left"/>
+      <w:pPr>
+        <w:ind w:left="3600" w:hanging="360"/>
+      </w:pPr>
+      <w:rPr>
+        <w:rFonts w:ascii="Courier New" w:hAnsi="Courier New" w:hint="default"/>
+      </w:rPr>
+    </w:lvl>
+    <w:lvl w:ilvl="5" w:tplc="1B700E74">
+      <w:start w:val="1"/>
+      <w:numFmt w:val="bullet"/>
+      <w:lvlText w:val=""/>
+      <w:lvlJc w:val="left"/>
+      <w:pPr>
+        <w:ind w:left="4320" w:hanging="360"/>
+      </w:pPr>
+      <w:rPr>
+        <w:rFonts w:ascii="Wingdings" w:hAnsi="Wingdings" w:hint="default"/>
+      </w:rPr>
+    </w:lvl>
+    <w:lvl w:ilvl="6" w:tplc="D3807BB6">
+      <w:start w:val="1"/>
+      <w:numFmt w:val="bullet"/>
+      <w:lvlText w:val=""/>
+      <w:lvlJc w:val="left"/>
+      <w:pPr>
+        <w:ind w:left="5040" w:hanging="360"/>
+      </w:pPr>
+      <w:rPr>
+        <w:rFonts w:ascii="Symbol" w:hAnsi="Symbol" w:hint="default"/>
+      </w:rPr>
+    </w:lvl>
+    <w:lvl w:ilvl="7" w:tplc="86D4F74C">
+      <w:start w:val="1"/>
+      <w:numFmt w:val="bullet"/>
+      <w:lvlText w:val="o"/>
+      <w:lvlJc w:val="left"/>
+      <w:pPr>
+        <w:ind w:left="5760" w:hanging="360"/>
+      </w:pPr>
+      <w:rPr>
+        <w:rFonts w:ascii="Courier New" w:hAnsi="Courier New" w:hint="default"/>
+      </w:rPr>
+    </w:lvl>
+    <w:lvl w:ilvl="8" w:tplc="EAEAB840">
+      <w:start w:val="1"/>
+      <w:numFmt w:val="bullet"/>
+      <w:lvlText w:val=""/>
+      <w:lvlJc w:val="left"/>
+      <w:pPr>
+        <w:ind w:left="6480" w:hanging="360"/>
+      </w:pPr>
+      <w:rPr>
+        <w:rFonts w:ascii="Wingdings" w:hAnsi="Wingdings" w:hint="default"/>
+      </w:rPr>
+    </w:lvl>
+  </w:abstractNum>
+  <w:abstractNum w:abstractNumId="13">
     <w:nsid w:val="32AD4DB8"/>
     <w:multiLevelType w:val="hybridMultilevel"/>
     <w:tmpl w:val="C6C65490"/>
@@ -4739,7 +5704,120 @@
       </w:rPr>
     </w:lvl>
   </w:abstractNum>
-  <w:abstractNum w:abstractNumId="8">
+  <w:abstractNum w:abstractNumId="14">
+    <w:nsid w:val="39B17BFB"/>
+    <w:multiLevelType w:val="hybridMultilevel"/>
+    <w:tmpl w:val="53C29DB8"/>
+    <w:lvl w:ilvl="0" w:tplc="44967C08">
+      <w:start w:val="1"/>
+      <w:numFmt w:val="bullet"/>
+      <w:lvlText w:val=""/>
+      <w:lvlJc w:val="left"/>
+      <w:pPr>
+        <w:ind w:left="720" w:hanging="360"/>
+      </w:pPr>
+      <w:rPr>
+        <w:rFonts w:ascii="Symbol" w:hAnsi="Symbol" w:hint="default"/>
+      </w:rPr>
+    </w:lvl>
+    <w:lvl w:ilvl="1" w:tplc="E4A42CCC">
+      <w:start w:val="1"/>
+      <w:numFmt w:val="bullet"/>
+      <w:lvlText w:val="o"/>
+      <w:lvlJc w:val="left"/>
+      <w:pPr>
+        <w:ind w:left="1440" w:hanging="360"/>
+      </w:pPr>
+      <w:rPr>
+        <w:rFonts w:ascii="Courier New" w:hAnsi="Courier New" w:hint="default"/>
+      </w:rPr>
+    </w:lvl>
+    <w:lvl w:ilvl="2" w:tplc="128E4852">
+      <w:start w:val="1"/>
+      <w:numFmt w:val="bullet"/>
+      <w:lvlText w:val=""/>
+      <w:lvlJc w:val="left"/>
+      <w:pPr>
+        <w:ind w:left="2160" w:hanging="360"/>
+      </w:pPr>
+      <w:rPr>
+        <w:rFonts w:ascii="Wingdings" w:hAnsi="Wingdings" w:hint="default"/>
+      </w:rPr>
+    </w:lvl>
+    <w:lvl w:ilvl="3" w:tplc="EB3ABE22">
+      <w:start w:val="1"/>
+      <w:numFmt w:val="bullet"/>
+      <w:lvlText w:val=""/>
+      <w:lvlJc w:val="left"/>
+      <w:pPr>
+        <w:ind w:left="2880" w:hanging="360"/>
+      </w:pPr>
+      <w:rPr>
+        <w:rFonts w:ascii="Symbol" w:hAnsi="Symbol" w:hint="default"/>
+      </w:rPr>
+    </w:lvl>
+    <w:lvl w:ilvl="4" w:tplc="B8FE704E">
+      <w:start w:val="1"/>
+      <w:numFmt w:val="bullet"/>
+      <w:lvlText w:val="o"/>
+      <w:lvlJc w:val="left"/>
+      <w:pPr>
+        <w:ind w:left="3600" w:hanging="360"/>
+      </w:pPr>
+      <w:rPr>
+        <w:rFonts w:ascii="Courier New" w:hAnsi="Courier New" w:hint="default"/>
+      </w:rPr>
+    </w:lvl>
+    <w:lvl w:ilvl="5" w:tplc="049AF754">
+      <w:start w:val="1"/>
+      <w:numFmt w:val="bullet"/>
+      <w:lvlText w:val=""/>
+      <w:lvlJc w:val="left"/>
+      <w:pPr>
+        <w:ind w:left="4320" w:hanging="360"/>
+      </w:pPr>
+      <w:rPr>
+        <w:rFonts w:ascii="Wingdings" w:hAnsi="Wingdings" w:hint="default"/>
+      </w:rPr>
+    </w:lvl>
+    <w:lvl w:ilvl="6" w:tplc="EC70188C">
+      <w:start w:val="1"/>
+      <w:numFmt w:val="bullet"/>
+      <w:lvlText w:val=""/>
+      <w:lvlJc w:val="left"/>
+      <w:pPr>
+        <w:ind w:left="5040" w:hanging="360"/>
+      </w:pPr>
+      <w:rPr>
+        <w:rFonts w:ascii="Symbol" w:hAnsi="Symbol" w:hint="default"/>
+      </w:rPr>
+    </w:lvl>
+    <w:lvl w:ilvl="7" w:tplc="18D608C6">
+      <w:start w:val="1"/>
+      <w:numFmt w:val="bullet"/>
+      <w:lvlText w:val="o"/>
+      <w:lvlJc w:val="left"/>
+      <w:pPr>
+        <w:ind w:left="5760" w:hanging="360"/>
+      </w:pPr>
+      <w:rPr>
+        <w:rFonts w:ascii="Courier New" w:hAnsi="Courier New" w:hint="default"/>
+      </w:rPr>
+    </w:lvl>
+    <w:lvl w:ilvl="8" w:tplc="DE2CF830">
+      <w:start w:val="1"/>
+      <w:numFmt w:val="bullet"/>
+      <w:lvlText w:val=""/>
+      <w:lvlJc w:val="left"/>
+      <w:pPr>
+        <w:ind w:left="6480" w:hanging="360"/>
+      </w:pPr>
+      <w:rPr>
+        <w:rFonts w:ascii="Wingdings" w:hAnsi="Wingdings" w:hint="default"/>
+      </w:rPr>
+    </w:lvl>
+  </w:abstractNum>
+  <w:abstractNum w:abstractNumId="15">
     <w:nsid w:val="4157746D"/>
     <w:multiLevelType w:val="hybridMultilevel"/>
     <w:tmpl w:val="905ED852"/>
@@ -4852,7 +5930,7 @@
       </w:rPr>
     </w:lvl>
   </w:abstractNum>
-  <w:abstractNum w:abstractNumId="9">
+  <w:abstractNum w:abstractNumId="16">
     <w:nsid w:val="41E820C0"/>
     <w:multiLevelType w:val="hybridMultilevel"/>
     <w:tmpl w:val="61649610"/>
@@ -4965,7 +6043,7 @@
       </w:rPr>
     </w:lvl>
   </w:abstractNum>
-  <w:abstractNum w:abstractNumId="10">
+  <w:abstractNum w:abstractNumId="17">
     <w:nsid w:val="424C2D74"/>
     <w:multiLevelType w:val="hybridMultilevel"/>
     <w:tmpl w:val="632C14CA"/>
@@ -5078,7 +6156,346 @@
       </w:rPr>
     </w:lvl>
   </w:abstractNum>
-  <w:abstractNum w:abstractNumId="11">
+  <w:abstractNum w:abstractNumId="18">
+    <w:nsid w:val="521356BD"/>
+    <w:multiLevelType w:val="hybridMultilevel"/>
+    <w:tmpl w:val="9A4248FE"/>
+    <w:lvl w:ilvl="0" w:tplc="9C9A3836">
+      <w:start w:val="1"/>
+      <w:numFmt w:val="bullet"/>
+      <w:lvlText w:val=""/>
+      <w:lvlJc w:val="left"/>
+      <w:pPr>
+        <w:ind w:left="720" w:hanging="360"/>
+      </w:pPr>
+      <w:rPr>
+        <w:rFonts w:ascii="Symbol" w:hAnsi="Symbol" w:hint="default"/>
+      </w:rPr>
+    </w:lvl>
+    <w:lvl w:ilvl="1" w:tplc="C52EFE54">
+      <w:start w:val="1"/>
+      <w:numFmt w:val="bullet"/>
+      <w:lvlText w:val="o"/>
+      <w:lvlJc w:val="left"/>
+      <w:pPr>
+        <w:ind w:left="1440" w:hanging="360"/>
+      </w:pPr>
+      <w:rPr>
+        <w:rFonts w:ascii="Courier New" w:hAnsi="Courier New" w:hint="default"/>
+      </w:rPr>
+    </w:lvl>
+    <w:lvl w:ilvl="2" w:tplc="A62C523E">
+      <w:start w:val="1"/>
+      <w:numFmt w:val="bullet"/>
+      <w:lvlText w:val=""/>
+      <w:lvlJc w:val="left"/>
+      <w:pPr>
+        <w:ind w:left="2160" w:hanging="360"/>
+      </w:pPr>
+      <w:rPr>
+        <w:rFonts w:ascii="Wingdings" w:hAnsi="Wingdings" w:hint="default"/>
+      </w:rPr>
+    </w:lvl>
+    <w:lvl w:ilvl="3" w:tplc="98F8F826">
+      <w:start w:val="1"/>
+      <w:numFmt w:val="bullet"/>
+      <w:lvlText w:val=""/>
+      <w:lvlJc w:val="left"/>
+      <w:pPr>
+        <w:ind w:left="2880" w:hanging="360"/>
+      </w:pPr>
+      <w:rPr>
+        <w:rFonts w:ascii="Symbol" w:hAnsi="Symbol" w:hint="default"/>
+      </w:rPr>
+    </w:lvl>
+    <w:lvl w:ilvl="4" w:tplc="89DC1FE8">
+      <w:start w:val="1"/>
+      <w:numFmt w:val="bullet"/>
+      <w:lvlText w:val="o"/>
+      <w:lvlJc w:val="left"/>
+      <w:pPr>
+        <w:ind w:left="3600" w:hanging="360"/>
+      </w:pPr>
+      <w:rPr>
+        <w:rFonts w:ascii="Courier New" w:hAnsi="Courier New" w:hint="default"/>
+      </w:rPr>
+    </w:lvl>
+    <w:lvl w:ilvl="5" w:tplc="5874C2EE">
+      <w:start w:val="1"/>
+      <w:numFmt w:val="bullet"/>
+      <w:lvlText w:val=""/>
+      <w:lvlJc w:val="left"/>
+      <w:pPr>
+        <w:ind w:left="4320" w:hanging="360"/>
+      </w:pPr>
+      <w:rPr>
+        <w:rFonts w:ascii="Wingdings" w:hAnsi="Wingdings" w:hint="default"/>
+      </w:rPr>
+    </w:lvl>
+    <w:lvl w:ilvl="6" w:tplc="A91AC0DC">
+      <w:start w:val="1"/>
+      <w:numFmt w:val="bullet"/>
+      <w:lvlText w:val=""/>
+      <w:lvlJc w:val="left"/>
+      <w:pPr>
+        <w:ind w:left="5040" w:hanging="360"/>
+      </w:pPr>
+      <w:rPr>
+        <w:rFonts w:ascii="Symbol" w:hAnsi="Symbol" w:hint="default"/>
+      </w:rPr>
+    </w:lvl>
+    <w:lvl w:ilvl="7" w:tplc="698C77C4">
+      <w:start w:val="1"/>
+      <w:numFmt w:val="bullet"/>
+      <w:lvlText w:val="o"/>
+      <w:lvlJc w:val="left"/>
+      <w:pPr>
+        <w:ind w:left="5760" w:hanging="360"/>
+      </w:pPr>
+      <w:rPr>
+        <w:rFonts w:ascii="Courier New" w:hAnsi="Courier New" w:hint="default"/>
+      </w:rPr>
+    </w:lvl>
+    <w:lvl w:ilvl="8" w:tplc="0B064DEC">
+      <w:start w:val="1"/>
+      <w:numFmt w:val="bullet"/>
+      <w:lvlText w:val=""/>
+      <w:lvlJc w:val="left"/>
+      <w:pPr>
+        <w:ind w:left="6480" w:hanging="360"/>
+      </w:pPr>
+      <w:rPr>
+        <w:rFonts w:ascii="Wingdings" w:hAnsi="Wingdings" w:hint="default"/>
+      </w:rPr>
+    </w:lvl>
+  </w:abstractNum>
+  <w:abstractNum w:abstractNumId="19">
+    <w:nsid w:val="562338D1"/>
+    <w:multiLevelType w:val="hybridMultilevel"/>
+    <w:tmpl w:val="CE484838"/>
+    <w:lvl w:ilvl="0" w:tplc="184EB856">
+      <w:start w:val="1"/>
+      <w:numFmt w:val="bullet"/>
+      <w:lvlText w:val=""/>
+      <w:lvlJc w:val="left"/>
+      <w:pPr>
+        <w:ind w:left="720" w:hanging="360"/>
+      </w:pPr>
+      <w:rPr>
+        <w:rFonts w:ascii="Symbol" w:hAnsi="Symbol" w:hint="default"/>
+      </w:rPr>
+    </w:lvl>
+    <w:lvl w:ilvl="1" w:tplc="750A5B3C">
+      <w:start w:val="1"/>
+      <w:numFmt w:val="bullet"/>
+      <w:lvlText w:val="o"/>
+      <w:lvlJc w:val="left"/>
+      <w:pPr>
+        <w:ind w:left="1440" w:hanging="360"/>
+      </w:pPr>
+      <w:rPr>
+        <w:rFonts w:ascii="Courier New" w:hAnsi="Courier New" w:hint="default"/>
+      </w:rPr>
+    </w:lvl>
+    <w:lvl w:ilvl="2" w:tplc="81528B92">
+      <w:start w:val="1"/>
+      <w:numFmt w:val="bullet"/>
+      <w:lvlText w:val=""/>
+      <w:lvlJc w:val="left"/>
+      <w:pPr>
+        <w:ind w:left="2160" w:hanging="360"/>
+      </w:pPr>
+      <w:rPr>
+        <w:rFonts w:ascii="Wingdings" w:hAnsi="Wingdings" w:hint="default"/>
+      </w:rPr>
+    </w:lvl>
+    <w:lvl w:ilvl="3" w:tplc="CE88E248">
+      <w:start w:val="1"/>
+      <w:numFmt w:val="bullet"/>
+      <w:lvlText w:val=""/>
+      <w:lvlJc w:val="left"/>
+      <w:pPr>
+        <w:ind w:left="2880" w:hanging="360"/>
+      </w:pPr>
+      <w:rPr>
+        <w:rFonts w:ascii="Symbol" w:hAnsi="Symbol" w:hint="default"/>
+      </w:rPr>
+    </w:lvl>
+    <w:lvl w:ilvl="4" w:tplc="83E08782">
+      <w:start w:val="1"/>
+      <w:numFmt w:val="bullet"/>
+      <w:lvlText w:val="o"/>
+      <w:lvlJc w:val="left"/>
+      <w:pPr>
+        <w:ind w:left="3600" w:hanging="360"/>
+      </w:pPr>
+      <w:rPr>
+        <w:rFonts w:ascii="Courier New" w:hAnsi="Courier New" w:hint="default"/>
+      </w:rPr>
+    </w:lvl>
+    <w:lvl w:ilvl="5" w:tplc="22AC9A56">
+      <w:start w:val="1"/>
+      <w:numFmt w:val="bullet"/>
+      <w:lvlText w:val=""/>
+      <w:lvlJc w:val="left"/>
+      <w:pPr>
+        <w:ind w:left="4320" w:hanging="360"/>
+      </w:pPr>
+      <w:rPr>
+        <w:rFonts w:ascii="Wingdings" w:hAnsi="Wingdings" w:hint="default"/>
+      </w:rPr>
+    </w:lvl>
+    <w:lvl w:ilvl="6" w:tplc="3F2273EA">
+      <w:start w:val="1"/>
+      <w:numFmt w:val="bullet"/>
+      <w:lvlText w:val=""/>
+      <w:lvlJc w:val="left"/>
+      <w:pPr>
+        <w:ind w:left="5040" w:hanging="360"/>
+      </w:pPr>
+      <w:rPr>
+        <w:rFonts w:ascii="Symbol" w:hAnsi="Symbol" w:hint="default"/>
+      </w:rPr>
+    </w:lvl>
+    <w:lvl w:ilvl="7" w:tplc="7730FF1E">
+      <w:start w:val="1"/>
+      <w:numFmt w:val="bullet"/>
+      <w:lvlText w:val="o"/>
+      <w:lvlJc w:val="left"/>
+      <w:pPr>
+        <w:ind w:left="5760" w:hanging="360"/>
+      </w:pPr>
+      <w:rPr>
+        <w:rFonts w:ascii="Courier New" w:hAnsi="Courier New" w:hint="default"/>
+      </w:rPr>
+    </w:lvl>
+    <w:lvl w:ilvl="8" w:tplc="CC768344">
+      <w:start w:val="1"/>
+      <w:numFmt w:val="bullet"/>
+      <w:lvlText w:val=""/>
+      <w:lvlJc w:val="left"/>
+      <w:pPr>
+        <w:ind w:left="6480" w:hanging="360"/>
+      </w:pPr>
+      <w:rPr>
+        <w:rFonts w:ascii="Wingdings" w:hAnsi="Wingdings" w:hint="default"/>
+      </w:rPr>
+    </w:lvl>
+  </w:abstractNum>
+  <w:abstractNum w:abstractNumId="20">
+    <w:nsid w:val="5A204CAE"/>
+    <w:multiLevelType w:val="hybridMultilevel"/>
+    <w:tmpl w:val="E93AEE7E"/>
+    <w:lvl w:ilvl="0" w:tplc="039E38E6">
+      <w:start w:val="1"/>
+      <w:numFmt w:val="bullet"/>
+      <w:lvlText w:val=""/>
+      <w:lvlJc w:val="left"/>
+      <w:pPr>
+        <w:ind w:left="720" w:hanging="360"/>
+      </w:pPr>
+      <w:rPr>
+        <w:rFonts w:ascii="Symbol" w:hAnsi="Symbol" w:hint="default"/>
+      </w:rPr>
+    </w:lvl>
+    <w:lvl w:ilvl="1" w:tplc="3DF8A1DA">
+      <w:start w:val="1"/>
+      <w:numFmt w:val="bullet"/>
+      <w:lvlText w:val="o"/>
+      <w:lvlJc w:val="left"/>
+      <w:pPr>
+        <w:ind w:left="1440" w:hanging="360"/>
+      </w:pPr>
+      <w:rPr>
+        <w:rFonts w:ascii="Courier New" w:hAnsi="Courier New" w:hint="default"/>
+      </w:rPr>
+    </w:lvl>
+    <w:lvl w:ilvl="2" w:tplc="C1EE4AAE">
+      <w:start w:val="1"/>
+      <w:numFmt w:val="bullet"/>
+      <w:lvlText w:val=""/>
+      <w:lvlJc w:val="left"/>
+      <w:pPr>
+        <w:ind w:left="2160" w:hanging="360"/>
+      </w:pPr>
+      <w:rPr>
+        <w:rFonts w:ascii="Wingdings" w:hAnsi="Wingdings" w:hint="default"/>
+      </w:rPr>
+    </w:lvl>
+    <w:lvl w:ilvl="3" w:tplc="8BF4805A">
+      <w:start w:val="1"/>
+      <w:numFmt w:val="bullet"/>
+      <w:lvlText w:val=""/>
+      <w:lvlJc w:val="left"/>
+      <w:pPr>
+        <w:ind w:left="2880" w:hanging="360"/>
+      </w:pPr>
+      <w:rPr>
+        <w:rFonts w:ascii="Symbol" w:hAnsi="Symbol" w:hint="default"/>
+      </w:rPr>
+    </w:lvl>
+    <w:lvl w:ilvl="4" w:tplc="A4829308">
+      <w:start w:val="1"/>
+      <w:numFmt w:val="bullet"/>
+      <w:lvlText w:val="o"/>
+      <w:lvlJc w:val="left"/>
+      <w:pPr>
+        <w:ind w:left="3600" w:hanging="360"/>
+      </w:pPr>
+      <w:rPr>
+        <w:rFonts w:ascii="Courier New" w:hAnsi="Courier New" w:hint="default"/>
+      </w:rPr>
+    </w:lvl>
+    <w:lvl w:ilvl="5" w:tplc="4350A86E">
+      <w:start w:val="1"/>
+      <w:numFmt w:val="bullet"/>
+      <w:lvlText w:val=""/>
+      <w:lvlJc w:val="left"/>
+      <w:pPr>
+        <w:ind w:left="4320" w:hanging="360"/>
+      </w:pPr>
+      <w:rPr>
+        <w:rFonts w:ascii="Wingdings" w:hAnsi="Wingdings" w:hint="default"/>
+      </w:rPr>
+    </w:lvl>
+    <w:lvl w:ilvl="6" w:tplc="176E50B2">
+      <w:start w:val="1"/>
+      <w:numFmt w:val="bullet"/>
+      <w:lvlText w:val=""/>
+      <w:lvlJc w:val="left"/>
+      <w:pPr>
+        <w:ind w:left="5040" w:hanging="360"/>
+      </w:pPr>
+      <w:rPr>
+        <w:rFonts w:ascii="Symbol" w:hAnsi="Symbol" w:hint="default"/>
+      </w:rPr>
+    </w:lvl>
+    <w:lvl w:ilvl="7" w:tplc="2A1AAE36">
+      <w:start w:val="1"/>
+      <w:numFmt w:val="bullet"/>
+      <w:lvlText w:val="o"/>
+      <w:lvlJc w:val="left"/>
+      <w:pPr>
+        <w:ind w:left="5760" w:hanging="360"/>
+      </w:pPr>
+      <w:rPr>
+        <w:rFonts w:ascii="Courier New" w:hAnsi="Courier New" w:hint="default"/>
+      </w:rPr>
+    </w:lvl>
+    <w:lvl w:ilvl="8" w:tplc="E93C632E">
+      <w:start w:val="1"/>
+      <w:numFmt w:val="bullet"/>
+      <w:lvlText w:val=""/>
+      <w:lvlJc w:val="left"/>
+      <w:pPr>
+        <w:ind w:left="6480" w:hanging="360"/>
+      </w:pPr>
+      <w:rPr>
+        <w:rFonts w:ascii="Wingdings" w:hAnsi="Wingdings" w:hint="default"/>
+      </w:rPr>
+    </w:lvl>
+  </w:abstractNum>
+  <w:abstractNum w:abstractNumId="21">
     <w:nsid w:val="5CCD65B8"/>
     <w:multiLevelType w:val="hybridMultilevel"/>
     <w:tmpl w:val="013CB286"/>
@@ -5191,7 +6608,7 @@
       </w:rPr>
     </w:lvl>
   </w:abstractNum>
-  <w:abstractNum w:abstractNumId="12">
+  <w:abstractNum w:abstractNumId="22">
     <w:nsid w:val="63D65E19"/>
     <w:multiLevelType w:val="hybridMultilevel"/>
     <w:tmpl w:val="76FC2CE2"/>
@@ -5304,7 +6721,7 @@
       </w:rPr>
     </w:lvl>
   </w:abstractNum>
-  <w:abstractNum w:abstractNumId="13">
+  <w:abstractNum w:abstractNumId="23">
     <w:nsid w:val="69A10540"/>
     <w:multiLevelType w:val="hybridMultilevel"/>
     <w:tmpl w:val="C728CAB6"/>
@@ -5417,7 +6834,459 @@
       </w:rPr>
     </w:lvl>
   </w:abstractNum>
-  <w:abstractNum w:abstractNumId="14">
+  <w:abstractNum w:abstractNumId="24">
+    <w:nsid w:val="6E697841"/>
+    <w:multiLevelType w:val="hybridMultilevel"/>
+    <w:tmpl w:val="64DA82A0"/>
+    <w:lvl w:ilvl="0" w:tplc="C98814BE">
+      <w:start w:val="1"/>
+      <w:numFmt w:val="bullet"/>
+      <w:lvlText w:val=""/>
+      <w:lvlJc w:val="left"/>
+      <w:pPr>
+        <w:ind w:left="720" w:hanging="360"/>
+      </w:pPr>
+      <w:rPr>
+        <w:rFonts w:ascii="Symbol" w:hAnsi="Symbol" w:hint="default"/>
+      </w:rPr>
+    </w:lvl>
+    <w:lvl w:ilvl="1" w:tplc="FC0A95B0">
+      <w:start w:val="1"/>
+      <w:numFmt w:val="bullet"/>
+      <w:lvlText w:val="o"/>
+      <w:lvlJc w:val="left"/>
+      <w:pPr>
+        <w:ind w:left="1440" w:hanging="360"/>
+      </w:pPr>
+      <w:rPr>
+        <w:rFonts w:ascii="Courier New" w:hAnsi="Courier New" w:hint="default"/>
+      </w:rPr>
+    </w:lvl>
+    <w:lvl w:ilvl="2" w:tplc="EFB218F4">
+      <w:start w:val="1"/>
+      <w:numFmt w:val="bullet"/>
+      <w:lvlText w:val=""/>
+      <w:lvlJc w:val="left"/>
+      <w:pPr>
+        <w:ind w:left="2160" w:hanging="360"/>
+      </w:pPr>
+      <w:rPr>
+        <w:rFonts w:ascii="Wingdings" w:hAnsi="Wingdings" w:hint="default"/>
+      </w:rPr>
+    </w:lvl>
+    <w:lvl w:ilvl="3" w:tplc="A24CCFEC">
+      <w:start w:val="1"/>
+      <w:numFmt w:val="bullet"/>
+      <w:lvlText w:val=""/>
+      <w:lvlJc w:val="left"/>
+      <w:pPr>
+        <w:ind w:left="2880" w:hanging="360"/>
+      </w:pPr>
+      <w:rPr>
+        <w:rFonts w:ascii="Symbol" w:hAnsi="Symbol" w:hint="default"/>
+      </w:rPr>
+    </w:lvl>
+    <w:lvl w:ilvl="4" w:tplc="1624E846">
+      <w:start w:val="1"/>
+      <w:numFmt w:val="bullet"/>
+      <w:lvlText w:val="o"/>
+      <w:lvlJc w:val="left"/>
+      <w:pPr>
+        <w:ind w:left="3600" w:hanging="360"/>
+      </w:pPr>
+      <w:rPr>
+        <w:rFonts w:ascii="Courier New" w:hAnsi="Courier New" w:hint="default"/>
+      </w:rPr>
+    </w:lvl>
+    <w:lvl w:ilvl="5" w:tplc="6EFE827C">
+      <w:start w:val="1"/>
+      <w:numFmt w:val="bullet"/>
+      <w:lvlText w:val=""/>
+      <w:lvlJc w:val="left"/>
+      <w:pPr>
+        <w:ind w:left="4320" w:hanging="360"/>
+      </w:pPr>
+      <w:rPr>
+        <w:rFonts w:ascii="Wingdings" w:hAnsi="Wingdings" w:hint="default"/>
+      </w:rPr>
+    </w:lvl>
+    <w:lvl w:ilvl="6" w:tplc="2F6E17E4">
+      <w:start w:val="1"/>
+      <w:numFmt w:val="bullet"/>
+      <w:lvlText w:val=""/>
+      <w:lvlJc w:val="left"/>
+      <w:pPr>
+        <w:ind w:left="5040" w:hanging="360"/>
+      </w:pPr>
+      <w:rPr>
+        <w:rFonts w:ascii="Symbol" w:hAnsi="Symbol" w:hint="default"/>
+      </w:rPr>
+    </w:lvl>
+    <w:lvl w:ilvl="7" w:tplc="F85ED762">
+      <w:start w:val="1"/>
+      <w:numFmt w:val="bullet"/>
+      <w:lvlText w:val="o"/>
+      <w:lvlJc w:val="left"/>
+      <w:pPr>
+        <w:ind w:left="5760" w:hanging="360"/>
+      </w:pPr>
+      <w:rPr>
+        <w:rFonts w:ascii="Courier New" w:hAnsi="Courier New" w:hint="default"/>
+      </w:rPr>
+    </w:lvl>
+    <w:lvl w:ilvl="8" w:tplc="7B4C8ADC">
+      <w:start w:val="1"/>
+      <w:numFmt w:val="bullet"/>
+      <w:lvlText w:val=""/>
+      <w:lvlJc w:val="left"/>
+      <w:pPr>
+        <w:ind w:left="6480" w:hanging="360"/>
+      </w:pPr>
+      <w:rPr>
+        <w:rFonts w:ascii="Wingdings" w:hAnsi="Wingdings" w:hint="default"/>
+      </w:rPr>
+    </w:lvl>
+  </w:abstractNum>
+  <w:abstractNum w:abstractNumId="25">
+    <w:nsid w:val="770C49A9"/>
+    <w:multiLevelType w:val="hybridMultilevel"/>
+    <w:tmpl w:val="37ECA132"/>
+    <w:lvl w:ilvl="0" w:tplc="7854C85C">
+      <w:start w:val="1"/>
+      <w:numFmt w:val="bullet"/>
+      <w:lvlText w:val=""/>
+      <w:lvlJc w:val="left"/>
+      <w:pPr>
+        <w:ind w:left="720" w:hanging="360"/>
+      </w:pPr>
+      <w:rPr>
+        <w:rFonts w:ascii="Symbol" w:hAnsi="Symbol" w:hint="default"/>
+      </w:rPr>
+    </w:lvl>
+    <w:lvl w:ilvl="1" w:tplc="04C8E48E">
+      <w:start w:val="1"/>
+      <w:numFmt w:val="bullet"/>
+      <w:lvlText w:val="o"/>
+      <w:lvlJc w:val="left"/>
+      <w:pPr>
+        <w:ind w:left="1440" w:hanging="360"/>
+      </w:pPr>
+      <w:rPr>
+        <w:rFonts w:ascii="Courier New" w:hAnsi="Courier New" w:hint="default"/>
+      </w:rPr>
+    </w:lvl>
+    <w:lvl w:ilvl="2" w:tplc="ABF2EF4E">
+      <w:start w:val="1"/>
+      <w:numFmt w:val="bullet"/>
+      <w:lvlText w:val=""/>
+      <w:lvlJc w:val="left"/>
+      <w:pPr>
+        <w:ind w:left="2160" w:hanging="360"/>
+      </w:pPr>
+      <w:rPr>
+        <w:rFonts w:ascii="Wingdings" w:hAnsi="Wingdings" w:hint="default"/>
+      </w:rPr>
+    </w:lvl>
+    <w:lvl w:ilvl="3" w:tplc="200E3700">
+      <w:start w:val="1"/>
+      <w:numFmt w:val="bullet"/>
+      <w:lvlText w:val=""/>
+      <w:lvlJc w:val="left"/>
+      <w:pPr>
+        <w:ind w:left="2880" w:hanging="360"/>
+      </w:pPr>
+      <w:rPr>
+        <w:rFonts w:ascii="Symbol" w:hAnsi="Symbol" w:hint="default"/>
+      </w:rPr>
+    </w:lvl>
+    <w:lvl w:ilvl="4" w:tplc="77FA1B48">
+      <w:start w:val="1"/>
+      <w:numFmt w:val="bullet"/>
+      <w:lvlText w:val="o"/>
+      <w:lvlJc w:val="left"/>
+      <w:pPr>
+        <w:ind w:left="3600" w:hanging="360"/>
+      </w:pPr>
+      <w:rPr>
+        <w:rFonts w:ascii="Courier New" w:hAnsi="Courier New" w:hint="default"/>
+      </w:rPr>
+    </w:lvl>
+    <w:lvl w:ilvl="5" w:tplc="10B2C1EA">
+      <w:start w:val="1"/>
+      <w:numFmt w:val="bullet"/>
+      <w:lvlText w:val=""/>
+      <w:lvlJc w:val="left"/>
+      <w:pPr>
+        <w:ind w:left="4320" w:hanging="360"/>
+      </w:pPr>
+      <w:rPr>
+        <w:rFonts w:ascii="Wingdings" w:hAnsi="Wingdings" w:hint="default"/>
+      </w:rPr>
+    </w:lvl>
+    <w:lvl w:ilvl="6" w:tplc="E74E412E">
+      <w:start w:val="1"/>
+      <w:numFmt w:val="bullet"/>
+      <w:lvlText w:val=""/>
+      <w:lvlJc w:val="left"/>
+      <w:pPr>
+        <w:ind w:left="5040" w:hanging="360"/>
+      </w:pPr>
+      <w:rPr>
+        <w:rFonts w:ascii="Symbol" w:hAnsi="Symbol" w:hint="default"/>
+      </w:rPr>
+    </w:lvl>
+    <w:lvl w:ilvl="7" w:tplc="E4AC18EC">
+      <w:start w:val="1"/>
+      <w:numFmt w:val="bullet"/>
+      <w:lvlText w:val="o"/>
+      <w:lvlJc w:val="left"/>
+      <w:pPr>
+        <w:ind w:left="5760" w:hanging="360"/>
+      </w:pPr>
+      <w:rPr>
+        <w:rFonts w:ascii="Courier New" w:hAnsi="Courier New" w:hint="default"/>
+      </w:rPr>
+    </w:lvl>
+    <w:lvl w:ilvl="8" w:tplc="9DF427F6">
+      <w:start w:val="1"/>
+      <w:numFmt w:val="bullet"/>
+      <w:lvlText w:val=""/>
+      <w:lvlJc w:val="left"/>
+      <w:pPr>
+        <w:ind w:left="6480" w:hanging="360"/>
+      </w:pPr>
+      <w:rPr>
+        <w:rFonts w:ascii="Wingdings" w:hAnsi="Wingdings" w:hint="default"/>
+      </w:rPr>
+    </w:lvl>
+  </w:abstractNum>
+  <w:abstractNum w:abstractNumId="26">
+    <w:nsid w:val="791870B2"/>
+    <w:multiLevelType w:val="hybridMultilevel"/>
+    <w:tmpl w:val="72D4B430"/>
+    <w:lvl w:ilvl="0" w:tplc="30BC2202">
+      <w:start w:val="1"/>
+      <w:numFmt w:val="bullet"/>
+      <w:lvlText w:val=""/>
+      <w:lvlJc w:val="left"/>
+      <w:pPr>
+        <w:ind w:left="720" w:hanging="360"/>
+      </w:pPr>
+      <w:rPr>
+        <w:rFonts w:ascii="Symbol" w:hAnsi="Symbol" w:hint="default"/>
+      </w:rPr>
+    </w:lvl>
+    <w:lvl w:ilvl="1" w:tplc="337CA07C">
+      <w:start w:val="1"/>
+      <w:numFmt w:val="bullet"/>
+      <w:lvlText w:val="o"/>
+      <w:lvlJc w:val="left"/>
+      <w:pPr>
+        <w:ind w:left="1440" w:hanging="360"/>
+      </w:pPr>
+      <w:rPr>
+        <w:rFonts w:ascii="Courier New" w:hAnsi="Courier New" w:hint="default"/>
+      </w:rPr>
+    </w:lvl>
+    <w:lvl w:ilvl="2" w:tplc="36C201F6">
+      <w:start w:val="1"/>
+      <w:numFmt w:val="bullet"/>
+      <w:lvlText w:val=""/>
+      <w:lvlJc w:val="left"/>
+      <w:pPr>
+        <w:ind w:left="2160" w:hanging="360"/>
+      </w:pPr>
+      <w:rPr>
+        <w:rFonts w:ascii="Wingdings" w:hAnsi="Wingdings" w:hint="default"/>
+      </w:rPr>
+    </w:lvl>
+    <w:lvl w:ilvl="3" w:tplc="92288AB0">
+      <w:start w:val="1"/>
+      <w:numFmt w:val="bullet"/>
+      <w:lvlText w:val=""/>
+      <w:lvlJc w:val="left"/>
+      <w:pPr>
+        <w:ind w:left="2880" w:hanging="360"/>
+      </w:pPr>
+      <w:rPr>
+        <w:rFonts w:ascii="Symbol" w:hAnsi="Symbol" w:hint="default"/>
+      </w:rPr>
+    </w:lvl>
+    <w:lvl w:ilvl="4" w:tplc="F44469CE">
+      <w:start w:val="1"/>
+      <w:numFmt w:val="bullet"/>
+      <w:lvlText w:val="o"/>
+      <w:lvlJc w:val="left"/>
+      <w:pPr>
+        <w:ind w:left="3600" w:hanging="360"/>
+      </w:pPr>
+      <w:rPr>
+        <w:rFonts w:ascii="Courier New" w:hAnsi="Courier New" w:hint="default"/>
+      </w:rPr>
+    </w:lvl>
+    <w:lvl w:ilvl="5" w:tplc="759C549C">
+      <w:start w:val="1"/>
+      <w:numFmt w:val="bullet"/>
+      <w:lvlText w:val=""/>
+      <w:lvlJc w:val="left"/>
+      <w:pPr>
+        <w:ind w:left="4320" w:hanging="360"/>
+      </w:pPr>
+      <w:rPr>
+        <w:rFonts w:ascii="Wingdings" w:hAnsi="Wingdings" w:hint="default"/>
+      </w:rPr>
+    </w:lvl>
+    <w:lvl w:ilvl="6" w:tplc="4832FA38">
+      <w:start w:val="1"/>
+      <w:numFmt w:val="bullet"/>
+      <w:lvlText w:val=""/>
+      <w:lvlJc w:val="left"/>
+      <w:pPr>
+        <w:ind w:left="5040" w:hanging="360"/>
+      </w:pPr>
+      <w:rPr>
+        <w:rFonts w:ascii="Symbol" w:hAnsi="Symbol" w:hint="default"/>
+      </w:rPr>
+    </w:lvl>
+    <w:lvl w:ilvl="7" w:tplc="CC820F5E">
+      <w:start w:val="1"/>
+      <w:numFmt w:val="bullet"/>
+      <w:lvlText w:val="o"/>
+      <w:lvlJc w:val="left"/>
+      <w:pPr>
+        <w:ind w:left="5760" w:hanging="360"/>
+      </w:pPr>
+      <w:rPr>
+        <w:rFonts w:ascii="Courier New" w:hAnsi="Courier New" w:hint="default"/>
+      </w:rPr>
+    </w:lvl>
+    <w:lvl w:ilvl="8" w:tplc="D56C4E8C">
+      <w:start w:val="1"/>
+      <w:numFmt w:val="bullet"/>
+      <w:lvlText w:val=""/>
+      <w:lvlJc w:val="left"/>
+      <w:pPr>
+        <w:ind w:left="6480" w:hanging="360"/>
+      </w:pPr>
+      <w:rPr>
+        <w:rFonts w:ascii="Wingdings" w:hAnsi="Wingdings" w:hint="default"/>
+      </w:rPr>
+    </w:lvl>
+  </w:abstractNum>
+  <w:abstractNum w:abstractNumId="27">
+    <w:nsid w:val="7A457420"/>
+    <w:multiLevelType w:val="hybridMultilevel"/>
+    <w:tmpl w:val="5E068EAE"/>
+    <w:lvl w:ilvl="0" w:tplc="13F28148">
+      <w:start w:val="1"/>
+      <w:numFmt w:val="bullet"/>
+      <w:lvlText w:val=""/>
+      <w:lvlJc w:val="left"/>
+      <w:pPr>
+        <w:ind w:left="720" w:hanging="360"/>
+      </w:pPr>
+      <w:rPr>
+        <w:rFonts w:ascii="Symbol" w:hAnsi="Symbol" w:hint="default"/>
+      </w:rPr>
+    </w:lvl>
+    <w:lvl w:ilvl="1" w:tplc="288E43B2">
+      <w:start w:val="1"/>
+      <w:numFmt w:val="bullet"/>
+      <w:lvlText w:val="o"/>
+      <w:lvlJc w:val="left"/>
+      <w:pPr>
+        <w:ind w:left="1440" w:hanging="360"/>
+      </w:pPr>
+      <w:rPr>
+        <w:rFonts w:ascii="Courier New" w:hAnsi="Courier New" w:hint="default"/>
+      </w:rPr>
+    </w:lvl>
+    <w:lvl w:ilvl="2" w:tplc="82A689D2">
+      <w:start w:val="1"/>
+      <w:numFmt w:val="bullet"/>
+      <w:lvlText w:val=""/>
+      <w:lvlJc w:val="left"/>
+      <w:pPr>
+        <w:ind w:left="2160" w:hanging="360"/>
+      </w:pPr>
+      <w:rPr>
+        <w:rFonts w:ascii="Wingdings" w:hAnsi="Wingdings" w:hint="default"/>
+      </w:rPr>
+    </w:lvl>
+    <w:lvl w:ilvl="3" w:tplc="CA884B0E">
+      <w:start w:val="1"/>
+      <w:numFmt w:val="bullet"/>
+      <w:lvlText w:val=""/>
+      <w:lvlJc w:val="left"/>
+      <w:pPr>
+        <w:ind w:left="2880" w:hanging="360"/>
+      </w:pPr>
+      <w:rPr>
+        <w:rFonts w:ascii="Symbol" w:hAnsi="Symbol" w:hint="default"/>
+      </w:rPr>
+    </w:lvl>
+    <w:lvl w:ilvl="4" w:tplc="ACFE33F8">
+      <w:start w:val="1"/>
+      <w:numFmt w:val="bullet"/>
+      <w:lvlText w:val="o"/>
+      <w:lvlJc w:val="left"/>
+      <w:pPr>
+        <w:ind w:left="3600" w:hanging="360"/>
+      </w:pPr>
+      <w:rPr>
+        <w:rFonts w:ascii="Courier New" w:hAnsi="Courier New" w:hint="default"/>
+      </w:rPr>
+    </w:lvl>
+    <w:lvl w:ilvl="5" w:tplc="13EA71FE">
+      <w:start w:val="1"/>
+      <w:numFmt w:val="bullet"/>
+      <w:lvlText w:val=""/>
+      <w:lvlJc w:val="left"/>
+      <w:pPr>
+        <w:ind w:left="4320" w:hanging="360"/>
+      </w:pPr>
+      <w:rPr>
+        <w:rFonts w:ascii="Wingdings" w:hAnsi="Wingdings" w:hint="default"/>
+      </w:rPr>
+    </w:lvl>
+    <w:lvl w:ilvl="6" w:tplc="BBFAEF44">
+      <w:start w:val="1"/>
+      <w:numFmt w:val="bullet"/>
+      <w:lvlText w:val=""/>
+      <w:lvlJc w:val="left"/>
+      <w:pPr>
+        <w:ind w:left="5040" w:hanging="360"/>
+      </w:pPr>
+      <w:rPr>
+        <w:rFonts w:ascii="Symbol" w:hAnsi="Symbol" w:hint="default"/>
+      </w:rPr>
+    </w:lvl>
+    <w:lvl w:ilvl="7" w:tplc="876A593A">
+      <w:start w:val="1"/>
+      <w:numFmt w:val="bullet"/>
+      <w:lvlText w:val="o"/>
+      <w:lvlJc w:val="left"/>
+      <w:pPr>
+        <w:ind w:left="5760" w:hanging="360"/>
+      </w:pPr>
+      <w:rPr>
+        <w:rFonts w:ascii="Courier New" w:hAnsi="Courier New" w:hint="default"/>
+      </w:rPr>
+    </w:lvl>
+    <w:lvl w:ilvl="8" w:tplc="7542008E">
+      <w:start w:val="1"/>
+      <w:numFmt w:val="bullet"/>
+      <w:lvlText w:val=""/>
+      <w:lvlJc w:val="left"/>
+      <w:pPr>
+        <w:ind w:left="6480" w:hanging="360"/>
+      </w:pPr>
+      <w:rPr>
+        <w:rFonts w:ascii="Wingdings" w:hAnsi="Wingdings" w:hint="default"/>
+      </w:rPr>
+    </w:lvl>
+  </w:abstractNum>
+  <w:abstractNum w:abstractNumId="28">
     <w:nsid w:val="7D7428DE"/>
     <w:multiLevelType w:val="hybridMultilevel"/>
     <w:tmpl w:val="240435A8"/>
@@ -5531,28 +7400,28 @@
     </w:lvl>
   </w:abstractNum>
   <w:num w:numId="1">
+    <w:abstractNumId w:val="11"/>
+  </w:num>
+  <w:num w:numId="2">
+    <w:abstractNumId w:val="5"/>
+  </w:num>
+  <w:num w:numId="3">
+    <w:abstractNumId w:val="3"/>
+  </w:num>
+  <w:num w:numId="4">
+    <w:abstractNumId w:val="9"/>
+  </w:num>
+  <w:num w:numId="5">
     <w:abstractNumId w:val="6"/>
   </w:num>
-  <w:num w:numId="2">
-    <w:abstractNumId w:val="3"/>
-  </w:num>
-  <w:num w:numId="3">
-    <w:abstractNumId w:val="2"/>
-  </w:num>
-  <w:num w:numId="4">
-    <w:abstractNumId w:val="5"/>
-  </w:num>
-  <w:num w:numId="5">
-    <w:abstractNumId w:val="4"/>
-  </w:num>
   <w:num w:numId="6">
-    <w:abstractNumId w:val="9"/>
+    <w:abstractNumId w:val="16"/>
   </w:num>
   <w:num w:numId="7">
-    <w:abstractNumId w:val="7"/>
+    <w:abstractNumId w:val="13"/>
   </w:num>
   <w:num w:numId="8">
-    <w:abstractNumId w:val="8"/>
+    <w:abstractNumId w:val="15"/>
   </w:num>
   <w:num w:numId="9">
     <w:abstractNumId w:val="1"/>
@@ -5561,19 +7430,61 @@
     <w:abstractNumId w:val="0"/>
   </w:num>
   <w:num w:numId="11">
+    <w:abstractNumId w:val="22"/>
+  </w:num>
+  <w:num w:numId="12">
+    <w:abstractNumId w:val="21"/>
+  </w:num>
+  <w:num w:numId="13">
+    <w:abstractNumId w:val="28"/>
+  </w:num>
+  <w:num w:numId="14">
+    <w:abstractNumId w:val="23"/>
+  </w:num>
+  <w:num w:numId="15">
+    <w:abstractNumId w:val="17"/>
+  </w:num>
+  <w:num w:numId="16">
+    <w:abstractNumId w:val="18"/>
+  </w:num>
+  <w:num w:numId="17">
+    <w:abstractNumId w:val="25"/>
+  </w:num>
+  <w:num w:numId="18">
+    <w:abstractNumId w:val="10"/>
+  </w:num>
+  <w:num w:numId="19">
+    <w:abstractNumId w:val="20"/>
+  </w:num>
+  <w:num w:numId="20">
+    <w:abstractNumId w:val="8"/>
+  </w:num>
+  <w:num w:numId="21">
+    <w:abstractNumId w:val="24"/>
+  </w:num>
+  <w:num w:numId="22">
+    <w:abstractNumId w:val="2"/>
+  </w:num>
+  <w:num w:numId="23">
+    <w:abstractNumId w:val="4"/>
+  </w:num>
+  <w:num w:numId="24">
     <w:abstractNumId w:val="12"/>
   </w:num>
-  <w:num w:numId="12">
-    <w:abstractNumId w:val="11"/>
+  <w:num w:numId="25">
+    <w:abstractNumId w:val="26"/>
   </w:num>
-  <w:num w:numId="13">
+  <w:num w:numId="26">
     <w:abstractNumId w:val="14"/>
   </w:num>
-  <w:num w:numId="14">
-    <w:abstractNumId w:val="13"/>
+  <w:num w:numId="27">
+    <w:abstractNumId w:val="27"/>
   </w:num>
-  <w:num w:numId="15">
-    <w:abstractNumId w:val="10"/>
+  <w:num w:numId="28">
+    <w:abstractNumId w:val="19"/>
+  </w:num>
+  <w:num w:numId="29">
+    <w:abstractNumId w:val="7"/>
   </w:num>
 </w:numbering>
 </file>
@@ -6233,7 +8144,7 @@
   <a:extraClrSchemeLst/>
   <a:extLst>
     <a:ext uri="{05A4C25C-085E-4340-85A3-A5531E510DB2}">
-      <thm15:themeFamily xmlns="" xmlns:thm15="http://schemas.microsoft.com/office/thememl/2012/main" name="Office Theme" id="{62F939B6-93AF-4DB8-9C6B-D6C7DFDC589F}" vid="{4A3C46E8-61CC-4603-A589-7422A47A8E4A}"/>
+      <thm15:themeFamily xmlns:thm15="http://schemas.microsoft.com/office/thememl/2012/main" xmlns="" name="Office Theme" id="{62F939B6-93AF-4DB8-9C6B-D6C7DFDC589F}" vid="{4A3C46E8-61CC-4603-A589-7422A47A8E4A}"/>
     </a:ext>
   </a:extLst>
 </a:theme>

</xml_diff>